<commit_message>
connecting to mongodb atlas
</commit_message>
<xml_diff>
--- a/HOS08 - Samantha Hipple.docx
+++ b/HOS08 - Samantha Hipple.docx
@@ -151,12 +151,6 @@
       <w:r>
         <w:t xml:space="preserve">. </w:t>
       </w:r>
-      <w:r>
-        <w:t>Please save a screenshot of the app at the end of each section and save it in the current module folder with the relevant section number</w:t>
-      </w:r>
-      <w:r>
-        <w:t xml:space="preserve">. </w:t>
-      </w:r>
     </w:p>
     <w:p>
       <w:pPr>
@@ -336,10 +330,10 @@
     </w:p>
     <w:p>
       <w:pPr>
-        <w:pStyle w:val="Heading1"/>
         <w:pBdr>
           <w:bottom w:val="single" w:sz="6" w:space="1" w:color="auto"/>
         </w:pBdr>
+        <w:jc w:val="both"/>
       </w:pPr>
     </w:p>
     <w:p>
@@ -360,7 +354,19 @@
         <w:pStyle w:val="BodyText"/>
       </w:pPr>
       <w:r>
-        <w:t xml:space="preserve">Node.js is an open-source, server-side, runtime environment that enables JavaScript (JS) code execution on the server. Node is designed to assist developers in building scalable and efficient network applications. Let us now check the node version installed in your current development environment. </w:t>
+        <w:t xml:space="preserve">Node.js is an open-source, server-side, runtime environment that enables JavaScript (JS) code execution on the server. Node is designed to assist developers in building scalable and efficient network applications. </w:t>
+      </w:r>
+      <w:r>
+        <w:t xml:space="preserve">In this guide, we will be creating the backend for an application. </w:t>
+      </w:r>
+      <w:r>
+        <w:t xml:space="preserve">Let us </w:t>
+      </w:r>
+      <w:r>
+        <w:t>first</w:t>
+      </w:r>
+      <w:r>
+        <w:t xml:space="preserve"> check the node version installed in your development environment. </w:t>
       </w:r>
     </w:p>
     <w:p>
@@ -378,15 +384,31 @@
         <w:jc w:val="both"/>
       </w:pPr>
       <w:r>
-        <w:t xml:space="preserve">Use the command, </w:t>
+        <w:t>Use the command,</w:t>
+      </w:r>
+      <w:r>
+        <w:rPr>
+          <w:shd w:val="clear" w:color="auto" w:fill="F2F2F2" w:themeFill="background1" w:themeFillShade="F2"/>
+        </w:rPr>
+        <w:t xml:space="preserve"> </w:t>
       </w:r>
       <w:r>
         <w:rPr>
           <w:rFonts w:ascii="Consolas" w:hAnsi="Consolas"/>
           <w:b/>
           <w:bCs/>
+          <w:shd w:val="clear" w:color="auto" w:fill="F2F2F2" w:themeFill="background1" w:themeFillShade="F2"/>
         </w:rPr>
         <w:t>node -v</w:t>
+      </w:r>
+      <w:r>
+        <w:rPr>
+          <w:rFonts w:ascii="Consolas" w:hAnsi="Consolas"/>
+          <w:b/>
+          <w:bCs/>
+          <w:shd w:val="clear" w:color="auto" w:fill="F2F2F2" w:themeFill="background1" w:themeFillShade="F2"/>
+        </w:rPr>
+        <w:t xml:space="preserve"> </w:t>
       </w:r>
       <w:r>
         <w:t>, in your terminal to see the current version in use:</w:t>
@@ -440,19 +462,6 @@
             </a:graphic>
           </wp:inline>
         </w:drawing>
-      </w:r>
-    </w:p>
-    <w:p>
-      <w:pPr>
-        <w:jc w:val="both"/>
-      </w:pPr>
-    </w:p>
-    <w:p>
-      <w:pPr>
-        <w:pStyle w:val="BodyText"/>
-      </w:pPr>
-      <w:r>
-        <w:t xml:space="preserve">In this guide, we will be creating the backend for an application. </w:t>
       </w:r>
     </w:p>
     <w:p>
@@ -758,7 +767,6 @@
       <w:r>
         <w:t xml:space="preserve">Create a file called </w:t>
       </w:r>
-      <w:proofErr w:type="spellStart"/>
       <w:r>
         <w:rPr>
           <w:rFonts w:ascii="Consolas" w:hAnsi="Consolas"/>
@@ -767,7 +775,6 @@
         </w:rPr>
         <w:t>server.mjs</w:t>
       </w:r>
-      <w:proofErr w:type="spellEnd"/>
       <w:r>
         <w:t xml:space="preserve"> and add the following code:</w:t>
       </w:r>
@@ -777,11 +784,10 @@
         <w:jc w:val="both"/>
       </w:pPr>
       <w:r>
-        <w:lastRenderedPageBreak/>
         <w:drawing>
-          <wp:inline distT="0" distB="0" distL="0" distR="0" wp14:anchorId="15E97D6D" wp14:editId="7FC39B69">
-            <wp:extent cx="6858000" cy="2942590"/>
-            <wp:effectExtent l="19050" t="19050" r="0" b="0"/>
+          <wp:inline distT="0" distB="0" distL="0" distR="0" wp14:anchorId="15E97D6D" wp14:editId="008901B8">
+            <wp:extent cx="6855841" cy="847504"/>
+            <wp:effectExtent l="19050" t="19050" r="2540" b="0"/>
             <wp:docPr id="586665567" name="Picture 1" descr="A computer screen shot of a black screen&#10;&#10;Description automatically generated"/>
             <wp:cNvGraphicFramePr>
               <a:graphicFrameLocks xmlns:a="http://schemas.openxmlformats.org/drawingml/2006/main" noChangeAspect="1"/>
@@ -793,8 +799,563 @@
                     <pic:cNvPr id="586665567" name="Picture 1" descr="A computer screen shot of a black screen&#10;&#10;Description automatically generated"/>
                     <pic:cNvPicPr/>
                   </pic:nvPicPr>
+                  <pic:blipFill rotWithShape="1">
+                    <a:blip r:embed="rId10"/>
+                    <a:srcRect t="-1" b="71190"/>
+                    <a:stretch/>
+                  </pic:blipFill>
+                  <pic:spPr bwMode="auto">
+                    <a:xfrm>
+                      <a:off x="0" y="0"/>
+                      <a:ext cx="6858000" cy="847771"/>
+                    </a:xfrm>
+                    <a:prstGeom prst="rect">
+                      <a:avLst/>
+                    </a:prstGeom>
+                    <a:ln w="9525" cap="flat" cmpd="sng" algn="ctr">
+                      <a:solidFill>
+                        <a:srgbClr val="4472C4"/>
+                      </a:solidFill>
+                      <a:prstDash val="solid"/>
+                      <a:round/>
+                      <a:headEnd type="none" w="med" len="med"/>
+                      <a:tailEnd type="none" w="med" len="med"/>
+                      <a:extLst>
+                        <a:ext uri="{C807C97D-BFC1-408E-A445-0C87EB9F89A2}">
+                          <ask:lineSketchStyleProps xmlns:ask="http://schemas.microsoft.com/office/drawing/2018/sketchyshapes" sd="0">
+                            <a:custGeom>
+                              <a:avLst/>
+                              <a:gdLst/>
+                              <a:ahLst/>
+                              <a:cxnLst/>
+                              <a:rect l="0" t="0" r="0" b="0"/>
+                              <a:pathLst/>
+                            </a:custGeom>
+                            <ask:type/>
+                          </ask:lineSketchStyleProps>
+                        </a:ext>
+                      </a:extLst>
+                    </a:ln>
+                    <a:extLst>
+                      <a:ext uri="{53640926-AAD7-44D8-BBD7-CCE9431645EC}">
+                        <a14:shadowObscured xmlns:a14="http://schemas.microsoft.com/office/drawing/2010/main"/>
+                      </a:ext>
+                    </a:extLst>
+                  </pic:spPr>
+                </pic:pic>
+              </a:graphicData>
+            </a:graphic>
+          </wp:inline>
+        </w:drawing>
+      </w:r>
+    </w:p>
+    <w:p>
+      <w:pPr>
+        <w:jc w:val="both"/>
+      </w:pPr>
+      <w:r>
+        <w:lastRenderedPageBreak/>
+        <w:drawing>
+          <wp:inline distT="0" distB="0" distL="0" distR="0" wp14:anchorId="74D387D8" wp14:editId="42B55ABD">
+            <wp:extent cx="6858000" cy="2047240"/>
+            <wp:effectExtent l="19050" t="19050" r="0" b="0"/>
+            <wp:docPr id="2005922926" name="Picture 2005922926" descr="A computer screen shot of a black screen&#10;&#10;Description automatically generated"/>
+            <wp:cNvGraphicFramePr>
+              <a:graphicFrameLocks xmlns:a="http://schemas.openxmlformats.org/drawingml/2006/main" noChangeAspect="1"/>
+            </wp:cNvGraphicFramePr>
+            <a:graphic xmlns:a="http://schemas.openxmlformats.org/drawingml/2006/main">
+              <a:graphicData uri="http://schemas.openxmlformats.org/drawingml/2006/picture">
+                <pic:pic xmlns:pic="http://schemas.openxmlformats.org/drawingml/2006/picture">
+                  <pic:nvPicPr>
+                    <pic:cNvPr id="586665567" name="Picture 1" descr="A computer screen shot of a black screen&#10;&#10;Description automatically generated"/>
+                    <pic:cNvPicPr/>
+                  </pic:nvPicPr>
+                  <pic:blipFill rotWithShape="1">
+                    <a:blip r:embed="rId10"/>
+                    <a:srcRect t="30427"/>
+                    <a:stretch/>
+                  </pic:blipFill>
+                  <pic:spPr bwMode="auto">
+                    <a:xfrm>
+                      <a:off x="0" y="0"/>
+                      <a:ext cx="6858000" cy="2047240"/>
+                    </a:xfrm>
+                    <a:prstGeom prst="rect">
+                      <a:avLst/>
+                    </a:prstGeom>
+                    <a:ln w="9525" cap="flat" cmpd="sng" algn="ctr">
+                      <a:solidFill>
+                        <a:srgbClr val="4472C4"/>
+                      </a:solidFill>
+                      <a:prstDash val="solid"/>
+                      <a:round/>
+                      <a:headEnd type="none" w="med" len="med"/>
+                      <a:tailEnd type="none" w="med" len="med"/>
+                      <a:extLst>
+                        <a:ext uri="{C807C97D-BFC1-408E-A445-0C87EB9F89A2}">
+                          <ask:lineSketchStyleProps xmlns:ask="http://schemas.microsoft.com/office/drawing/2018/sketchyshapes" sd="0">
+                            <a:custGeom>
+                              <a:avLst/>
+                              <a:gdLst/>
+                              <a:ahLst/>
+                              <a:cxnLst/>
+                              <a:rect l="0" t="0" r="0" b="0"/>
+                              <a:pathLst/>
+                            </a:custGeom>
+                            <ask:type/>
+                          </ask:lineSketchStyleProps>
+                        </a:ext>
+                      </a:extLst>
+                    </a:ln>
+                    <a:extLst>
+                      <a:ext uri="{53640926-AAD7-44D8-BBD7-CCE9431645EC}">
+                        <a14:shadowObscured xmlns:a14="http://schemas.microsoft.com/office/drawing/2010/main"/>
+                      </a:ext>
+                    </a:extLst>
+                  </pic:spPr>
+                </pic:pic>
+              </a:graphicData>
+            </a:graphic>
+          </wp:inline>
+        </w:drawing>
+      </w:r>
+    </w:p>
+    <w:p>
+      <w:pPr>
+        <w:jc w:val="both"/>
+      </w:pPr>
+    </w:p>
+    <w:p>
+      <w:pPr>
+        <w:jc w:val="both"/>
+      </w:pPr>
+      <w:r>
+        <w:t xml:space="preserve">For those curious about the </w:t>
+      </w:r>
+      <w:r>
+        <w:rPr>
+          <w:rFonts w:ascii="Consolas" w:hAnsi="Consolas"/>
+          <w:b/>
+          <w:bCs/>
+        </w:rPr>
+        <w:t>.mjs</w:t>
+      </w:r>
+      <w:r>
+        <w:t xml:space="preserve"> extension, it's essential to recognize that both </w:t>
+      </w:r>
+      <w:r>
+        <w:rPr>
+          <w:rFonts w:ascii="Consolas" w:hAnsi="Consolas"/>
+          <w:b/>
+          <w:bCs/>
+        </w:rPr>
+        <w:t>.js</w:t>
+      </w:r>
+      <w:r>
+        <w:t xml:space="preserve"> and </w:t>
+      </w:r>
+      <w:r>
+        <w:rPr>
+          <w:rFonts w:ascii="Consolas" w:hAnsi="Consolas"/>
+          <w:b/>
+          <w:bCs/>
+        </w:rPr>
+        <w:t>.mjs</w:t>
+      </w:r>
+      <w:r>
+        <w:t xml:space="preserve"> extensions are used in Node.js to execute JavaScript code. However, they handle modules differently. The </w:t>
+      </w:r>
+      <w:r>
+        <w:rPr>
+          <w:rFonts w:ascii="Consolas" w:hAnsi="Consolas"/>
+          <w:b/>
+          <w:bCs/>
+        </w:rPr>
+        <w:t>.js</w:t>
+      </w:r>
+      <w:r>
+        <w:t xml:space="preserve"> files adopt the CommonJS module system in Node.js, using </w:t>
+      </w:r>
+      <w:r>
+        <w:rPr>
+          <w:rFonts w:ascii="Consolas" w:hAnsi="Consolas"/>
+          <w:b/>
+          <w:bCs/>
+        </w:rPr>
+        <w:t>require()</w:t>
+      </w:r>
+      <w:r>
+        <w:t xml:space="preserve"> for importing modules and </w:t>
+      </w:r>
+      <w:r>
+        <w:rPr>
+          <w:rFonts w:ascii="Consolas" w:hAnsi="Consolas"/>
+          <w:b/>
+          <w:bCs/>
+        </w:rPr>
+        <w:t>module.exports</w:t>
+      </w:r>
+      <w:r>
+        <w:t xml:space="preserve"> for exporting them. On the other hand, </w:t>
+      </w:r>
+      <w:r>
+        <w:rPr>
+          <w:rFonts w:ascii="Consolas" w:hAnsi="Consolas"/>
+          <w:b/>
+          <w:bCs/>
+        </w:rPr>
+        <w:t>.mjs</w:t>
+      </w:r>
+      <w:r>
+        <w:t xml:space="preserve"> files employ the ES Modules (ESM) system, leveraging the </w:t>
+      </w:r>
+      <w:r>
+        <w:rPr>
+          <w:rFonts w:ascii="Consolas" w:hAnsi="Consolas"/>
+          <w:b/>
+          <w:bCs/>
+        </w:rPr>
+        <w:t>import</w:t>
+      </w:r>
+      <w:r>
+        <w:t xml:space="preserve"> and </w:t>
+      </w:r>
+      <w:r>
+        <w:rPr>
+          <w:rFonts w:ascii="Consolas" w:hAnsi="Consolas"/>
+          <w:b/>
+          <w:bCs/>
+        </w:rPr>
+        <w:t>export</w:t>
+      </w:r>
+      <w:r>
+        <w:t xml:space="preserve"> statements for module operations.</w:t>
+      </w:r>
+      <w:r>
+        <w:t xml:space="preserve"> </w:t>
+      </w:r>
+      <w:r>
+        <w:t xml:space="preserve">In </w:t>
+      </w:r>
+      <w:r>
+        <w:t xml:space="preserve">the </w:t>
+      </w:r>
+      <w:r>
+        <w:t>code</w:t>
+      </w:r>
+      <w:r>
+        <w:t xml:space="preserve"> provided above</w:t>
+      </w:r>
+      <w:r>
+        <w:t>, we</w:t>
+      </w:r>
+      <w:r>
+        <w:t xml:space="preserve"> are</w:t>
+      </w:r>
+      <w:r>
+        <w:t xml:space="preserve"> importing </w:t>
+      </w:r>
+      <w:r>
+        <w:rPr>
+          <w:rFonts w:ascii="Consolas" w:hAnsi="Consolas"/>
+          <w:b/>
+          <w:bCs/>
+        </w:rPr>
+        <w:t>express</w:t>
+      </w:r>
+      <w:r>
+        <w:t xml:space="preserve"> and </w:t>
+      </w:r>
+      <w:r>
+        <w:rPr>
+          <w:rFonts w:ascii="Consolas" w:hAnsi="Consolas"/>
+          <w:b/>
+          <w:bCs/>
+        </w:rPr>
+        <w:t>cors</w:t>
+      </w:r>
+      <w:r>
+        <w:t xml:space="preserve">. The statement </w:t>
+      </w:r>
+      <w:r>
+        <w:rPr>
+          <w:rFonts w:ascii="Consolas" w:hAnsi="Consolas"/>
+          <w:b/>
+          <w:bCs/>
+        </w:rPr>
+        <w:t>const port = process.env.port</w:t>
+      </w:r>
+      <w:r>
+        <w:t xml:space="preserve"> retrieves the </w:t>
+      </w:r>
+      <w:r>
+        <w:rPr>
+          <w:rFonts w:ascii="Consolas" w:hAnsi="Consolas"/>
+          <w:b/>
+          <w:bCs/>
+        </w:rPr>
+        <w:t>PORT</w:t>
+      </w:r>
+      <w:r>
+        <w:t xml:space="preserve"> variable from </w:t>
+      </w:r>
+      <w:r>
+        <w:rPr>
+          <w:rFonts w:ascii="Consolas" w:hAnsi="Consolas"/>
+          <w:b/>
+          <w:bCs/>
+        </w:rPr>
+        <w:t>config.env</w:t>
+      </w:r>
+      <w:r>
+        <w:t>.</w:t>
+      </w:r>
+    </w:p>
+    <w:p>
+      <w:pPr>
+        <w:pBdr>
+          <w:bottom w:val="single" w:sz="6" w:space="1" w:color="auto"/>
+        </w:pBdr>
+        <w:jc w:val="both"/>
+      </w:pPr>
+    </w:p>
+    <w:p>
+      <w:pPr>
+        <w:jc w:val="both"/>
+      </w:pPr>
+    </w:p>
+    <w:p>
+      <w:pPr>
+        <w:pStyle w:val="Heading1"/>
+      </w:pPr>
+      <w:r>
+        <w:t>SECTION 3. CONNECTING TO MONGODB ATLAS</w:t>
+      </w:r>
+    </w:p>
+    <w:p>
+      <w:pPr>
+        <w:jc w:val="both"/>
+      </w:pPr>
+      <w:r>
+        <w:t xml:space="preserve">In order to connect to MongoDB Atlas, we first need a connection string. </w:t>
+      </w:r>
+    </w:p>
+    <w:p>
+      <w:pPr>
+        <w:jc w:val="both"/>
+      </w:pPr>
+    </w:p>
+    <w:p>
+      <w:pPr>
+        <w:pStyle w:val="ListParagraph"/>
+        <w:numPr>
+          <w:ilvl w:val="0"/>
+          <w:numId w:val="61"/>
+        </w:numPr>
+        <w:jc w:val="both"/>
+      </w:pPr>
+      <w:r>
+        <w:t>Log in to your MongoDB Atlas account.</w:t>
+      </w:r>
+    </w:p>
+    <w:p>
+      <w:pPr>
+        <w:pStyle w:val="ListParagraph"/>
+        <w:numPr>
+          <w:ilvl w:val="0"/>
+          <w:numId w:val="61"/>
+        </w:numPr>
+        <w:jc w:val="both"/>
+      </w:pPr>
+      <w:r>
+        <w:t xml:space="preserve">Head to the overview section and click on </w:t>
+      </w:r>
+      <w:r>
+        <w:rPr>
+          <w:rFonts w:ascii="Consolas" w:hAnsi="Consolas"/>
+          <w:b/>
+          <w:bCs/>
+        </w:rPr>
+        <w:t>CONNECT</w:t>
+      </w:r>
+      <w:r>
+        <w:t xml:space="preserve">, then </w:t>
+      </w:r>
+      <w:r>
+        <w:rPr>
+          <w:rFonts w:ascii="Consolas" w:hAnsi="Consolas"/>
+          <w:b/>
+          <w:bCs/>
+        </w:rPr>
+        <w:t>Drivers</w:t>
+      </w:r>
+      <w:r>
+        <w:t xml:space="preserve">. </w:t>
+      </w:r>
+    </w:p>
+    <w:p>
+      <w:pPr>
+        <w:jc w:val="both"/>
+      </w:pPr>
+    </w:p>
+    <w:p>
+      <w:pPr>
+        <w:jc w:val="both"/>
+      </w:pPr>
+      <w:r>
+        <w:drawing>
+          <wp:inline distT="0" distB="0" distL="0" distR="0" wp14:anchorId="384EBD0D" wp14:editId="6456B92D">
+            <wp:extent cx="6858000" cy="1846964"/>
+            <wp:effectExtent l="19050" t="19050" r="0" b="1270"/>
+            <wp:docPr id="756191723" name="Picture 1" descr="A screenshot of a computer&#10;&#10;Description automatically generated"/>
+            <wp:cNvGraphicFramePr>
+              <a:graphicFrameLocks xmlns:a="http://schemas.openxmlformats.org/drawingml/2006/main" noChangeAspect="1"/>
+            </wp:cNvGraphicFramePr>
+            <a:graphic xmlns:a="http://schemas.openxmlformats.org/drawingml/2006/main">
+              <a:graphicData uri="http://schemas.openxmlformats.org/drawingml/2006/picture">
+                <pic:pic xmlns:pic="http://schemas.openxmlformats.org/drawingml/2006/picture">
+                  <pic:nvPicPr>
+                    <pic:cNvPr id="756191723" name="Picture 1" descr="A screenshot of a computer&#10;&#10;Description automatically generated"/>
+                    <pic:cNvPicPr/>
+                  </pic:nvPicPr>
+                  <pic:blipFill rotWithShape="1">
+                    <a:blip r:embed="rId11"/>
+                    <a:srcRect b="43424"/>
+                    <a:stretch/>
+                  </pic:blipFill>
+                  <pic:spPr bwMode="auto">
+                    <a:xfrm>
+                      <a:off x="0" y="0"/>
+                      <a:ext cx="6858000" cy="1846964"/>
+                    </a:xfrm>
+                    <a:prstGeom prst="rect">
+                      <a:avLst/>
+                    </a:prstGeom>
+                    <a:ln w="9525" cap="flat" cmpd="sng" algn="ctr">
+                      <a:solidFill>
+                        <a:srgbClr val="4472C4"/>
+                      </a:solidFill>
+                      <a:prstDash val="solid"/>
+                      <a:round/>
+                      <a:headEnd type="none" w="med" len="med"/>
+                      <a:tailEnd type="none" w="med" len="med"/>
+                      <a:extLst>
+                        <a:ext uri="{C807C97D-BFC1-408E-A445-0C87EB9F89A2}">
+                          <ask:lineSketchStyleProps xmlns:ask="http://schemas.microsoft.com/office/drawing/2018/sketchyshapes" sd="0">
+                            <a:custGeom>
+                              <a:avLst/>
+                              <a:gdLst/>
+                              <a:ahLst/>
+                              <a:cxnLst/>
+                              <a:rect l="0" t="0" r="0" b="0"/>
+                              <a:pathLst/>
+                            </a:custGeom>
+                            <ask:type/>
+                          </ask:lineSketchStyleProps>
+                        </a:ext>
+                      </a:extLst>
+                    </a:ln>
+                    <a:extLst>
+                      <a:ext uri="{53640926-AAD7-44D8-BBD7-CCE9431645EC}">
+                        <a14:shadowObscured xmlns:a14="http://schemas.microsoft.com/office/drawing/2010/main"/>
+                      </a:ext>
+                    </a:extLst>
+                  </pic:spPr>
+                </pic:pic>
+              </a:graphicData>
+            </a:graphic>
+          </wp:inline>
+        </w:drawing>
+      </w:r>
+    </w:p>
+    <w:p>
+      <w:pPr>
+        <w:jc w:val="both"/>
+      </w:pPr>
+    </w:p>
+    <w:p>
+      <w:pPr>
+        <w:pStyle w:val="ListParagraph"/>
+        <w:numPr>
+          <w:ilvl w:val="0"/>
+          <w:numId w:val="61"/>
+        </w:numPr>
+        <w:jc w:val="both"/>
+      </w:pPr>
+      <w:r>
+        <w:t>Copy</w:t>
+      </w:r>
+      <w:r>
+        <w:t xml:space="preserve"> </w:t>
+      </w:r>
+      <w:r>
+        <w:t xml:space="preserve">and paste </w:t>
+      </w:r>
+      <w:r>
+        <w:t>the connection string</w:t>
+      </w:r>
+      <w:r>
+        <w:t>, then</w:t>
+      </w:r>
+      <w:r>
+        <w:t xml:space="preserve"> update</w:t>
+      </w:r>
+      <w:r>
+        <w:t xml:space="preserve"> the passwor</w:t>
+      </w:r>
+      <w:r>
+        <w:t>d</w:t>
+      </w:r>
+      <w:r>
+        <w:t xml:space="preserve">.  </w:t>
+      </w:r>
+    </w:p>
+    <w:p>
+      <w:pPr>
+        <w:pStyle w:val="ListParagraph"/>
+        <w:numPr>
+          <w:ilvl w:val="0"/>
+          <w:numId w:val="61"/>
+        </w:numPr>
+        <w:jc w:val="both"/>
+      </w:pPr>
+      <w:r>
+        <w:t xml:space="preserve">Create a file called </w:t>
+      </w:r>
+      <w:r>
+        <w:rPr>
+          <w:rFonts w:ascii="Consolas" w:hAnsi="Consolas"/>
+          <w:b/>
+          <w:bCs/>
+        </w:rPr>
+        <w:t>config.env</w:t>
+      </w:r>
+      <w:r>
+        <w:t xml:space="preserve"> and store the updated connection string as shown:</w:t>
+      </w:r>
+    </w:p>
+    <w:p>
+      <w:pPr>
+        <w:jc w:val="both"/>
+      </w:pPr>
+      <w:r>
+        <w:drawing>
+          <wp:inline distT="0" distB="0" distL="0" distR="0" wp14:anchorId="04CD08D6" wp14:editId="4285703E">
+            <wp:extent cx="6858000" cy="337820"/>
+            <wp:effectExtent l="19050" t="19050" r="0" b="5080"/>
+            <wp:docPr id="134246451" name="Picture 1"/>
+            <wp:cNvGraphicFramePr>
+              <a:graphicFrameLocks xmlns:a="http://schemas.openxmlformats.org/drawingml/2006/main" noChangeAspect="1"/>
+            </wp:cNvGraphicFramePr>
+            <a:graphic xmlns:a="http://schemas.openxmlformats.org/drawingml/2006/main">
+              <a:graphicData uri="http://schemas.openxmlformats.org/drawingml/2006/picture">
+                <pic:pic xmlns:pic="http://schemas.openxmlformats.org/drawingml/2006/picture">
+                  <pic:nvPicPr>
+                    <pic:cNvPr id="134246451" name=""/>
+                    <pic:cNvPicPr/>
+                  </pic:nvPicPr>
                   <pic:blipFill>
-                    <a:blip r:embed="rId10"/>
+                    <a:blip r:embed="rId12"/>
                     <a:stretch>
                       <a:fillRect/>
                     </a:stretch>
@@ -802,7 +1363,7 @@
                   <pic:spPr>
                     <a:xfrm>
                       <a:off x="0" y="0"/>
-                      <a:ext cx="6858000" cy="2942590"/>
+                      <a:ext cx="6858000" cy="337820"/>
                     </a:xfrm>
                     <a:prstGeom prst="rect">
                       <a:avLst/>
@@ -827,10 +1388,15 @@
     </w:p>
     <w:p>
       <w:pPr>
+        <w:pStyle w:val="ListParagraph"/>
+        <w:numPr>
+          <w:ilvl w:val="0"/>
+          <w:numId w:val="61"/>
+        </w:numPr>
         <w:jc w:val="both"/>
       </w:pPr>
       <w:r>
-        <w:t xml:space="preserve">For those curious about the </w:t>
+        <w:t xml:space="preserve">Next, create a file called </w:t>
       </w:r>
       <w:r>
         <w:rPr>
@@ -838,10 +1404,75 @@
           <w:b/>
           <w:bCs/>
         </w:rPr>
-        <w:t>.mjs</w:t>
-      </w:r>
-      <w:r>
-        <w:t xml:space="preserve"> extension, it's essential to recognize that both </w:t>
+        <w:t>load-environment.mjs</w:t>
+      </w:r>
+      <w:r>
+        <w:t xml:space="preserve"> and add the following code:</w:t>
+      </w:r>
+    </w:p>
+    <w:p>
+      <w:pPr>
+        <w:jc w:val="both"/>
+      </w:pPr>
+      <w:r>
+        <w:drawing>
+          <wp:inline distT="0" distB="0" distL="0" distR="0" wp14:anchorId="741A5B8A" wp14:editId="2E58A5E8">
+            <wp:extent cx="6858000" cy="551815"/>
+            <wp:effectExtent l="19050" t="19050" r="0" b="635"/>
+            <wp:docPr id="916240736" name="Picture 1"/>
+            <wp:cNvGraphicFramePr>
+              <a:graphicFrameLocks xmlns:a="http://schemas.openxmlformats.org/drawingml/2006/main" noChangeAspect="1"/>
+            </wp:cNvGraphicFramePr>
+            <a:graphic xmlns:a="http://schemas.openxmlformats.org/drawingml/2006/main">
+              <a:graphicData uri="http://schemas.openxmlformats.org/drawingml/2006/picture">
+                <pic:pic xmlns:pic="http://schemas.openxmlformats.org/drawingml/2006/picture">
+                  <pic:nvPicPr>
+                    <pic:cNvPr id="916240736" name=""/>
+                    <pic:cNvPicPr/>
+                  </pic:nvPicPr>
+                  <pic:blipFill>
+                    <a:blip r:embed="rId13"/>
+                    <a:stretch>
+                      <a:fillRect/>
+                    </a:stretch>
+                  </pic:blipFill>
+                  <pic:spPr>
+                    <a:xfrm>
+                      <a:off x="0" y="0"/>
+                      <a:ext cx="6858000" cy="551815"/>
+                    </a:xfrm>
+                    <a:prstGeom prst="rect">
+                      <a:avLst/>
+                    </a:prstGeom>
+                    <a:ln>
+                      <a:solidFill>
+                        <a:schemeClr val="accent1"/>
+                      </a:solidFill>
+                    </a:ln>
+                  </pic:spPr>
+                </pic:pic>
+              </a:graphicData>
+            </a:graphic>
+          </wp:inline>
+        </w:drawing>
+      </w:r>
+    </w:p>
+    <w:p>
+      <w:pPr>
+        <w:jc w:val="both"/>
+      </w:pPr>
+    </w:p>
+    <w:p>
+      <w:pPr>
+        <w:pStyle w:val="ListParagraph"/>
+        <w:numPr>
+          <w:ilvl w:val="0"/>
+          <w:numId w:val="61"/>
+        </w:numPr>
+        <w:jc w:val="both"/>
+      </w:pPr>
+      <w:r>
+        <w:t xml:space="preserve">Within </w:t>
       </w:r>
       <w:r>
         <w:rPr>
@@ -849,10 +1480,10 @@
           <w:b/>
           <w:bCs/>
         </w:rPr>
-        <w:t>.js</w:t>
-      </w:r>
-      <w:r>
-        <w:t xml:space="preserve"> and </w:t>
+        <w:t>backend</w:t>
+      </w:r>
+      <w:r>
+        <w:t xml:space="preserve">, create a new directory called </w:t>
       </w:r>
       <w:r>
         <w:rPr>
@@ -860,10 +1491,23 @@
           <w:b/>
           <w:bCs/>
         </w:rPr>
-        <w:t>.mjs</w:t>
-      </w:r>
-      <w:r>
-        <w:t xml:space="preserve"> extensions are used in Node.js to execute JavaScript code. However, they handle modules differently. The </w:t>
+        <w:t>db</w:t>
+      </w:r>
+      <w:r>
+        <w:t>.</w:t>
+      </w:r>
+    </w:p>
+    <w:p>
+      <w:pPr>
+        <w:pStyle w:val="ListParagraph"/>
+        <w:numPr>
+          <w:ilvl w:val="0"/>
+          <w:numId w:val="61"/>
+        </w:numPr>
+        <w:jc w:val="both"/>
+      </w:pPr>
+      <w:r>
+        <w:t xml:space="preserve">Within </w:t>
       </w:r>
       <w:r>
         <w:rPr>
@@ -871,10 +1515,10 @@
           <w:b/>
           <w:bCs/>
         </w:rPr>
-        <w:t>.js</w:t>
-      </w:r>
-      <w:r>
-        <w:t xml:space="preserve"> files adopt the CommonJS module system in Node.js, using </w:t>
+        <w:t>db</w:t>
+      </w:r>
+      <w:r>
+        <w:t xml:space="preserve">, create a new filed called </w:t>
       </w:r>
       <w:r>
         <w:rPr>
@@ -882,165 +1526,58 @@
           <w:b/>
           <w:bCs/>
         </w:rPr>
-        <w:t>require()</w:t>
-      </w:r>
-      <w:r>
-        <w:t xml:space="preserve"> for importing modules and </w:t>
-      </w:r>
-      <w:r>
-        <w:rPr>
-          <w:rFonts w:ascii="Consolas" w:hAnsi="Consolas"/>
-          <w:b/>
-          <w:bCs/>
-        </w:rPr>
-        <w:t>module.exports</w:t>
-      </w:r>
-      <w:r>
-        <w:t xml:space="preserve"> for exporting them. On the other hand, </w:t>
-      </w:r>
-      <w:r>
-        <w:rPr>
-          <w:rFonts w:ascii="Consolas" w:hAnsi="Consolas"/>
-          <w:b/>
-          <w:bCs/>
-        </w:rPr>
-        <w:t>.mjs</w:t>
-      </w:r>
-      <w:r>
-        <w:t xml:space="preserve"> files employ the ES Modules (ESM) system, leveraging the </w:t>
-      </w:r>
-      <w:r>
-        <w:rPr>
-          <w:rFonts w:ascii="Consolas" w:hAnsi="Consolas"/>
-          <w:b/>
-          <w:bCs/>
-        </w:rPr>
-        <w:t>import</w:t>
-      </w:r>
-      <w:r>
-        <w:t xml:space="preserve"> and </w:t>
-      </w:r>
-      <w:r>
-        <w:rPr>
-          <w:rFonts w:ascii="Consolas" w:hAnsi="Consolas"/>
-          <w:b/>
-          <w:bCs/>
-        </w:rPr>
-        <w:t>export</w:t>
-      </w:r>
-      <w:r>
-        <w:t xml:space="preserve"> statements for module operations.</w:t>
-      </w:r>
-      <w:r>
-        <w:t xml:space="preserve"> </w:t>
-      </w:r>
-      <w:r>
-        <w:t xml:space="preserve">In </w:t>
-      </w:r>
-      <w:r>
-        <w:t xml:space="preserve">the </w:t>
-      </w:r>
-      <w:r>
-        <w:t>code</w:t>
-      </w:r>
-      <w:r>
-        <w:t xml:space="preserve"> provided above</w:t>
-      </w:r>
-      <w:r>
-        <w:t>, we</w:t>
-      </w:r>
-      <w:r>
-        <w:t xml:space="preserve"> are</w:t>
-      </w:r>
-      <w:r>
-        <w:t xml:space="preserve"> importing </w:t>
-      </w:r>
-      <w:r>
-        <w:rPr>
-          <w:rFonts w:ascii="Consolas" w:hAnsi="Consolas"/>
-          <w:b/>
-          <w:bCs/>
-        </w:rPr>
-        <w:t>express</w:t>
-      </w:r>
-      <w:r>
-        <w:t xml:space="preserve"> and </w:t>
-      </w:r>
-      <w:r>
-        <w:rPr>
-          <w:rFonts w:ascii="Consolas" w:hAnsi="Consolas"/>
-          <w:b/>
-          <w:bCs/>
-        </w:rPr>
-        <w:t>cors</w:t>
-      </w:r>
-      <w:r>
-        <w:t xml:space="preserve">. The statement </w:t>
-      </w:r>
-      <w:r>
-        <w:rPr>
-          <w:rFonts w:ascii="Consolas" w:hAnsi="Consolas"/>
-          <w:b/>
-          <w:bCs/>
-        </w:rPr>
-        <w:t>const port = process.env.port</w:t>
-      </w:r>
-      <w:r>
-        <w:t xml:space="preserve"> retrieves the </w:t>
-      </w:r>
-      <w:r>
-        <w:rPr>
-          <w:rFonts w:ascii="Consolas" w:hAnsi="Consolas"/>
-          <w:b/>
-          <w:bCs/>
-        </w:rPr>
-        <w:t>PORT</w:t>
-      </w:r>
-      <w:r>
-        <w:t xml:space="preserve"> variable from </w:t>
-      </w:r>
-      <w:r>
-        <w:rPr>
-          <w:rFonts w:ascii="Consolas" w:hAnsi="Consolas"/>
-          <w:b/>
-          <w:bCs/>
-        </w:rPr>
-        <w:t>config.env</w:t>
-      </w:r>
-      <w:r>
-        <w:t>.</w:t>
+        <w:t>conn.mjs</w:t>
+      </w:r>
+      <w:r>
+        <w:t xml:space="preserve"> and add the following code: </w:t>
       </w:r>
     </w:p>
     <w:p>
       <w:pPr>
-        <w:pBdr>
-          <w:bottom w:val="single" w:sz="6" w:space="1" w:color="auto"/>
-        </w:pBdr>
         <w:jc w:val="both"/>
       </w:pPr>
-    </w:p>
-    <w:p>
-      <w:pPr>
-        <w:jc w:val="both"/>
-      </w:pPr>
-    </w:p>
-    <w:p>
-      <w:pPr>
-        <w:pStyle w:val="Heading1"/>
-      </w:pPr>
-      <w:r>
-        <w:t>SECTION 3. CONNECTING TO MONGODB ATLAS</w:t>
-      </w:r>
-    </w:p>
-    <w:p>
-      <w:pPr>
-        <w:jc w:val="both"/>
-      </w:pPr>
-    </w:p>
-    <w:p>
-      <w:pPr>
-        <w:jc w:val="both"/>
-      </w:pPr>
+      <w:r>
+        <w:drawing>
+          <wp:inline distT="0" distB="0" distL="0" distR="0" wp14:anchorId="01216E2B" wp14:editId="6E0AF1FA">
+            <wp:extent cx="6858000" cy="2129790"/>
+            <wp:effectExtent l="19050" t="19050" r="0" b="3810"/>
+            <wp:docPr id="978533931" name="Picture 1" descr="A computer screen shot of a black screen&#10;&#10;Description automatically generated"/>
+            <wp:cNvGraphicFramePr>
+              <a:graphicFrameLocks xmlns:a="http://schemas.openxmlformats.org/drawingml/2006/main" noChangeAspect="1"/>
+            </wp:cNvGraphicFramePr>
+            <a:graphic xmlns:a="http://schemas.openxmlformats.org/drawingml/2006/main">
+              <a:graphicData uri="http://schemas.openxmlformats.org/drawingml/2006/picture">
+                <pic:pic xmlns:pic="http://schemas.openxmlformats.org/drawingml/2006/picture">
+                  <pic:nvPicPr>
+                    <pic:cNvPr id="978533931" name="Picture 1" descr="A computer screen shot of a black screen&#10;&#10;Description automatically generated"/>
+                    <pic:cNvPicPr/>
+                  </pic:nvPicPr>
+                  <pic:blipFill>
+                    <a:blip r:embed="rId14"/>
+                    <a:stretch>
+                      <a:fillRect/>
+                    </a:stretch>
+                  </pic:blipFill>
+                  <pic:spPr>
+                    <a:xfrm>
+                      <a:off x="0" y="0"/>
+                      <a:ext cx="6858000" cy="2129790"/>
+                    </a:xfrm>
+                    <a:prstGeom prst="rect">
+                      <a:avLst/>
+                    </a:prstGeom>
+                    <a:ln>
+                      <a:solidFill>
+                        <a:schemeClr val="accent1"/>
+                      </a:solidFill>
+                    </a:ln>
+                  </pic:spPr>
+                </pic:pic>
+              </a:graphicData>
+            </a:graphic>
+          </wp:inline>
+        </w:drawing>
+      </w:r>
     </w:p>
     <w:p>
       <w:pPr>
@@ -1324,10 +1861,10 @@
     </w:lvl>
   </w:abstractNum>
   <w:abstractNum w:abstractNumId="2" w15:restartNumberingAfterBreak="0">
-    <w:nsid w:val="08C94234"/>
+    <w:nsid w:val="075D23F5"/>
     <w:multiLevelType w:val="hybridMultilevel"/>
-    <w:tmpl w:val="6378596C"/>
-    <w:lvl w:ilvl="0" w:tplc="FDAEA0C8">
+    <w:tmpl w:val="BDFAA940"/>
+    <w:lvl w:ilvl="0" w:tplc="ACEC5DAA">
       <w:start w:val="1"/>
       <w:numFmt w:val="decimal"/>
       <w:lvlText w:val="%1."/>
@@ -1415,16 +1952,16 @@
     </w:lvl>
   </w:abstractNum>
   <w:abstractNum w:abstractNumId="3" w15:restartNumberingAfterBreak="0">
-    <w:nsid w:val="0B876EAF"/>
+    <w:nsid w:val="08C94234"/>
     <w:multiLevelType w:val="hybridMultilevel"/>
-    <w:tmpl w:val="EC809CD0"/>
-    <w:lvl w:ilvl="0" w:tplc="0D92EF28">
+    <w:tmpl w:val="6378596C"/>
+    <w:lvl w:ilvl="0" w:tplc="FDAEA0C8">
       <w:start w:val="1"/>
       <w:numFmt w:val="decimal"/>
       <w:lvlText w:val="%1."/>
       <w:lvlJc w:val="left"/>
       <w:pPr>
-        <w:ind w:left="864" w:hanging="504"/>
+        <w:ind w:left="720" w:hanging="360"/>
       </w:pPr>
       <w:rPr>
         <w:rFonts w:hint="default"/>
@@ -1506,16 +2043,16 @@
     </w:lvl>
   </w:abstractNum>
   <w:abstractNum w:abstractNumId="4" w15:restartNumberingAfterBreak="0">
-    <w:nsid w:val="16FF66C7"/>
+    <w:nsid w:val="0B876EAF"/>
     <w:multiLevelType w:val="hybridMultilevel"/>
-    <w:tmpl w:val="E41ECE38"/>
-    <w:lvl w:ilvl="0" w:tplc="C706A842">
+    <w:tmpl w:val="EC809CD0"/>
+    <w:lvl w:ilvl="0" w:tplc="0D92EF28">
       <w:start w:val="1"/>
       <w:numFmt w:val="decimal"/>
       <w:lvlText w:val="%1."/>
       <w:lvlJc w:val="left"/>
       <w:pPr>
-        <w:ind w:left="720" w:hanging="360"/>
+        <w:ind w:left="864" w:hanging="504"/>
       </w:pPr>
       <w:rPr>
         <w:rFonts w:hint="default"/>
@@ -1597,10 +2134,10 @@
     </w:lvl>
   </w:abstractNum>
   <w:abstractNum w:abstractNumId="5" w15:restartNumberingAfterBreak="0">
-    <w:nsid w:val="17A125DA"/>
+    <w:nsid w:val="16FF66C7"/>
     <w:multiLevelType w:val="hybridMultilevel"/>
-    <w:tmpl w:val="0F8A7166"/>
-    <w:lvl w:ilvl="0" w:tplc="BD0AADBC">
+    <w:tmpl w:val="E41ECE38"/>
+    <w:lvl w:ilvl="0" w:tplc="C706A842">
       <w:start w:val="1"/>
       <w:numFmt w:val="decimal"/>
       <w:lvlText w:val="%1."/>
@@ -1688,16 +2225,16 @@
     </w:lvl>
   </w:abstractNum>
   <w:abstractNum w:abstractNumId="6" w15:restartNumberingAfterBreak="0">
-    <w:nsid w:val="18FE7895"/>
+    <w:nsid w:val="17A125DA"/>
     <w:multiLevelType w:val="hybridMultilevel"/>
-    <w:tmpl w:val="DE528F76"/>
-    <w:lvl w:ilvl="0" w:tplc="E326DA5C">
+    <w:tmpl w:val="0F8A7166"/>
+    <w:lvl w:ilvl="0" w:tplc="BD0AADBC">
       <w:start w:val="1"/>
       <w:numFmt w:val="decimal"/>
       <w:lvlText w:val="%1."/>
       <w:lvlJc w:val="left"/>
       <w:pPr>
-        <w:ind w:left="864" w:hanging="504"/>
+        <w:ind w:left="720" w:hanging="360"/>
       </w:pPr>
       <w:rPr>
         <w:rFonts w:hint="default"/>
@@ -1779,16 +2316,16 @@
     </w:lvl>
   </w:abstractNum>
   <w:abstractNum w:abstractNumId="7" w15:restartNumberingAfterBreak="0">
-    <w:nsid w:val="190A482F"/>
+    <w:nsid w:val="18FE7895"/>
     <w:multiLevelType w:val="hybridMultilevel"/>
-    <w:tmpl w:val="E41ECE38"/>
-    <w:lvl w:ilvl="0" w:tplc="FFFFFFFF">
+    <w:tmpl w:val="DE528F76"/>
+    <w:lvl w:ilvl="0" w:tplc="E326DA5C">
       <w:start w:val="1"/>
       <w:numFmt w:val="decimal"/>
       <w:lvlText w:val="%1."/>
       <w:lvlJc w:val="left"/>
       <w:pPr>
-        <w:ind w:left="720" w:hanging="360"/>
+        <w:ind w:left="864" w:hanging="504"/>
       </w:pPr>
       <w:rPr>
         <w:rFonts w:hint="default"/>
@@ -1796,7 +2333,7 @@
         <w:bCs/>
       </w:rPr>
     </w:lvl>
-    <w:lvl w:ilvl="1" w:tplc="FFFFFFFF" w:tentative="1">
+    <w:lvl w:ilvl="1" w:tplc="04090019" w:tentative="1">
       <w:start w:val="1"/>
       <w:numFmt w:val="lowerLetter"/>
       <w:lvlText w:val="%2."/>
@@ -1805,7 +2342,7 @@
         <w:ind w:left="1440" w:hanging="360"/>
       </w:pPr>
     </w:lvl>
-    <w:lvl w:ilvl="2" w:tplc="FFFFFFFF" w:tentative="1">
+    <w:lvl w:ilvl="2" w:tplc="0409001B" w:tentative="1">
       <w:start w:val="1"/>
       <w:numFmt w:val="lowerRoman"/>
       <w:lvlText w:val="%3."/>
@@ -1814,7 +2351,7 @@
         <w:ind w:left="2160" w:hanging="180"/>
       </w:pPr>
     </w:lvl>
-    <w:lvl w:ilvl="3" w:tplc="FFFFFFFF" w:tentative="1">
+    <w:lvl w:ilvl="3" w:tplc="0409000F" w:tentative="1">
       <w:start w:val="1"/>
       <w:numFmt w:val="decimal"/>
       <w:lvlText w:val="%4."/>
@@ -1823,7 +2360,7 @@
         <w:ind w:left="2880" w:hanging="360"/>
       </w:pPr>
     </w:lvl>
-    <w:lvl w:ilvl="4" w:tplc="FFFFFFFF" w:tentative="1">
+    <w:lvl w:ilvl="4" w:tplc="04090019" w:tentative="1">
       <w:start w:val="1"/>
       <w:numFmt w:val="lowerLetter"/>
       <w:lvlText w:val="%5."/>
@@ -1832,7 +2369,7 @@
         <w:ind w:left="3600" w:hanging="360"/>
       </w:pPr>
     </w:lvl>
-    <w:lvl w:ilvl="5" w:tplc="FFFFFFFF" w:tentative="1">
+    <w:lvl w:ilvl="5" w:tplc="0409001B" w:tentative="1">
       <w:start w:val="1"/>
       <w:numFmt w:val="lowerRoman"/>
       <w:lvlText w:val="%6."/>
@@ -1841,7 +2378,7 @@
         <w:ind w:left="4320" w:hanging="180"/>
       </w:pPr>
     </w:lvl>
-    <w:lvl w:ilvl="6" w:tplc="FFFFFFFF" w:tentative="1">
+    <w:lvl w:ilvl="6" w:tplc="0409000F" w:tentative="1">
       <w:start w:val="1"/>
       <w:numFmt w:val="decimal"/>
       <w:lvlText w:val="%7."/>
@@ -1850,7 +2387,7 @@
         <w:ind w:left="5040" w:hanging="360"/>
       </w:pPr>
     </w:lvl>
-    <w:lvl w:ilvl="7" w:tplc="FFFFFFFF" w:tentative="1">
+    <w:lvl w:ilvl="7" w:tplc="04090019" w:tentative="1">
       <w:start w:val="1"/>
       <w:numFmt w:val="lowerLetter"/>
       <w:lvlText w:val="%8."/>
@@ -1859,7 +2396,7 @@
         <w:ind w:left="5760" w:hanging="360"/>
       </w:pPr>
     </w:lvl>
-    <w:lvl w:ilvl="8" w:tplc="FFFFFFFF" w:tentative="1">
+    <w:lvl w:ilvl="8" w:tplc="0409001B" w:tentative="1">
       <w:start w:val="1"/>
       <w:numFmt w:val="lowerRoman"/>
       <w:lvlText w:val="%9."/>
@@ -1870,10 +2407,10 @@
     </w:lvl>
   </w:abstractNum>
   <w:abstractNum w:abstractNumId="8" w15:restartNumberingAfterBreak="0">
-    <w:nsid w:val="192D7E73"/>
+    <w:nsid w:val="190A482F"/>
     <w:multiLevelType w:val="hybridMultilevel"/>
-    <w:tmpl w:val="7CE616A2"/>
-    <w:lvl w:ilvl="0" w:tplc="B41E7966">
+    <w:tmpl w:val="E41ECE38"/>
+    <w:lvl w:ilvl="0" w:tplc="FFFFFFFF">
       <w:start w:val="1"/>
       <w:numFmt w:val="decimal"/>
       <w:lvlText w:val="%1."/>
@@ -1887,7 +2424,7 @@
         <w:bCs/>
       </w:rPr>
     </w:lvl>
-    <w:lvl w:ilvl="1" w:tplc="04090019" w:tentative="1">
+    <w:lvl w:ilvl="1" w:tplc="FFFFFFFF" w:tentative="1">
       <w:start w:val="1"/>
       <w:numFmt w:val="lowerLetter"/>
       <w:lvlText w:val="%2."/>
@@ -1896,7 +2433,7 @@
         <w:ind w:left="1440" w:hanging="360"/>
       </w:pPr>
     </w:lvl>
-    <w:lvl w:ilvl="2" w:tplc="0409001B" w:tentative="1">
+    <w:lvl w:ilvl="2" w:tplc="FFFFFFFF" w:tentative="1">
       <w:start w:val="1"/>
       <w:numFmt w:val="lowerRoman"/>
       <w:lvlText w:val="%3."/>
@@ -1905,7 +2442,7 @@
         <w:ind w:left="2160" w:hanging="180"/>
       </w:pPr>
     </w:lvl>
-    <w:lvl w:ilvl="3" w:tplc="0409000F" w:tentative="1">
+    <w:lvl w:ilvl="3" w:tplc="FFFFFFFF" w:tentative="1">
       <w:start w:val="1"/>
       <w:numFmt w:val="decimal"/>
       <w:lvlText w:val="%4."/>
@@ -1914,7 +2451,7 @@
         <w:ind w:left="2880" w:hanging="360"/>
       </w:pPr>
     </w:lvl>
-    <w:lvl w:ilvl="4" w:tplc="04090019" w:tentative="1">
+    <w:lvl w:ilvl="4" w:tplc="FFFFFFFF" w:tentative="1">
       <w:start w:val="1"/>
       <w:numFmt w:val="lowerLetter"/>
       <w:lvlText w:val="%5."/>
@@ -1923,7 +2460,7 @@
         <w:ind w:left="3600" w:hanging="360"/>
       </w:pPr>
     </w:lvl>
-    <w:lvl w:ilvl="5" w:tplc="0409001B" w:tentative="1">
+    <w:lvl w:ilvl="5" w:tplc="FFFFFFFF" w:tentative="1">
       <w:start w:val="1"/>
       <w:numFmt w:val="lowerRoman"/>
       <w:lvlText w:val="%6."/>
@@ -1932,7 +2469,7 @@
         <w:ind w:left="4320" w:hanging="180"/>
       </w:pPr>
     </w:lvl>
-    <w:lvl w:ilvl="6" w:tplc="0409000F" w:tentative="1">
+    <w:lvl w:ilvl="6" w:tplc="FFFFFFFF" w:tentative="1">
       <w:start w:val="1"/>
       <w:numFmt w:val="decimal"/>
       <w:lvlText w:val="%7."/>
@@ -1941,7 +2478,7 @@
         <w:ind w:left="5040" w:hanging="360"/>
       </w:pPr>
     </w:lvl>
-    <w:lvl w:ilvl="7" w:tplc="04090019" w:tentative="1">
+    <w:lvl w:ilvl="7" w:tplc="FFFFFFFF" w:tentative="1">
       <w:start w:val="1"/>
       <w:numFmt w:val="lowerLetter"/>
       <w:lvlText w:val="%8."/>
@@ -1950,7 +2487,7 @@
         <w:ind w:left="5760" w:hanging="360"/>
       </w:pPr>
     </w:lvl>
-    <w:lvl w:ilvl="8" w:tplc="0409001B" w:tentative="1">
+    <w:lvl w:ilvl="8" w:tplc="FFFFFFFF" w:tentative="1">
       <w:start w:val="1"/>
       <w:numFmt w:val="lowerRoman"/>
       <w:lvlText w:val="%9."/>
@@ -1961,10 +2498,10 @@
     </w:lvl>
   </w:abstractNum>
   <w:abstractNum w:abstractNumId="9" w15:restartNumberingAfterBreak="0">
-    <w:nsid w:val="199B17B8"/>
+    <w:nsid w:val="192D7E73"/>
     <w:multiLevelType w:val="hybridMultilevel"/>
-    <w:tmpl w:val="F9B8C754"/>
-    <w:lvl w:ilvl="0" w:tplc="666CD05E">
+    <w:tmpl w:val="7CE616A2"/>
+    <w:lvl w:ilvl="0" w:tplc="B41E7966">
       <w:start w:val="1"/>
       <w:numFmt w:val="decimal"/>
       <w:lvlText w:val="%1."/>
@@ -2052,10 +2589,10 @@
     </w:lvl>
   </w:abstractNum>
   <w:abstractNum w:abstractNumId="10" w15:restartNumberingAfterBreak="0">
-    <w:nsid w:val="1D0320FC"/>
+    <w:nsid w:val="199B17B8"/>
     <w:multiLevelType w:val="hybridMultilevel"/>
-    <w:tmpl w:val="652820BC"/>
-    <w:lvl w:ilvl="0" w:tplc="5290E36C">
+    <w:tmpl w:val="F9B8C754"/>
+    <w:lvl w:ilvl="0" w:tplc="666CD05E">
       <w:start w:val="1"/>
       <w:numFmt w:val="decimal"/>
       <w:lvlText w:val="%1."/>
@@ -2143,10 +2680,10 @@
     </w:lvl>
   </w:abstractNum>
   <w:abstractNum w:abstractNumId="11" w15:restartNumberingAfterBreak="0">
-    <w:nsid w:val="1D964D93"/>
+    <w:nsid w:val="1D0320FC"/>
     <w:multiLevelType w:val="hybridMultilevel"/>
-    <w:tmpl w:val="8DAA46A2"/>
-    <w:lvl w:ilvl="0" w:tplc="FFFFFFFF">
+    <w:tmpl w:val="652820BC"/>
+    <w:lvl w:ilvl="0" w:tplc="5290E36C">
       <w:start w:val="1"/>
       <w:numFmt w:val="decimal"/>
       <w:lvlText w:val="%1."/>
@@ -2160,7 +2697,7 @@
         <w:bCs/>
       </w:rPr>
     </w:lvl>
-    <w:lvl w:ilvl="1" w:tplc="FFFFFFFF" w:tentative="1">
+    <w:lvl w:ilvl="1" w:tplc="04090019" w:tentative="1">
       <w:start w:val="1"/>
       <w:numFmt w:val="lowerLetter"/>
       <w:lvlText w:val="%2."/>
@@ -2169,7 +2706,7 @@
         <w:ind w:left="1440" w:hanging="360"/>
       </w:pPr>
     </w:lvl>
-    <w:lvl w:ilvl="2" w:tplc="FFFFFFFF" w:tentative="1">
+    <w:lvl w:ilvl="2" w:tplc="0409001B" w:tentative="1">
       <w:start w:val="1"/>
       <w:numFmt w:val="lowerRoman"/>
       <w:lvlText w:val="%3."/>
@@ -2178,7 +2715,7 @@
         <w:ind w:left="2160" w:hanging="180"/>
       </w:pPr>
     </w:lvl>
-    <w:lvl w:ilvl="3" w:tplc="FFFFFFFF" w:tentative="1">
+    <w:lvl w:ilvl="3" w:tplc="0409000F" w:tentative="1">
       <w:start w:val="1"/>
       <w:numFmt w:val="decimal"/>
       <w:lvlText w:val="%4."/>
@@ -2187,7 +2724,7 @@
         <w:ind w:left="2880" w:hanging="360"/>
       </w:pPr>
     </w:lvl>
-    <w:lvl w:ilvl="4" w:tplc="FFFFFFFF" w:tentative="1">
+    <w:lvl w:ilvl="4" w:tplc="04090019" w:tentative="1">
       <w:start w:val="1"/>
       <w:numFmt w:val="lowerLetter"/>
       <w:lvlText w:val="%5."/>
@@ -2196,7 +2733,7 @@
         <w:ind w:left="3600" w:hanging="360"/>
       </w:pPr>
     </w:lvl>
-    <w:lvl w:ilvl="5" w:tplc="FFFFFFFF" w:tentative="1">
+    <w:lvl w:ilvl="5" w:tplc="0409001B" w:tentative="1">
       <w:start w:val="1"/>
       <w:numFmt w:val="lowerRoman"/>
       <w:lvlText w:val="%6."/>
@@ -2205,7 +2742,7 @@
         <w:ind w:left="4320" w:hanging="180"/>
       </w:pPr>
     </w:lvl>
-    <w:lvl w:ilvl="6" w:tplc="FFFFFFFF" w:tentative="1">
+    <w:lvl w:ilvl="6" w:tplc="0409000F" w:tentative="1">
       <w:start w:val="1"/>
       <w:numFmt w:val="decimal"/>
       <w:lvlText w:val="%7."/>
@@ -2214,7 +2751,7 @@
         <w:ind w:left="5040" w:hanging="360"/>
       </w:pPr>
     </w:lvl>
-    <w:lvl w:ilvl="7" w:tplc="FFFFFFFF" w:tentative="1">
+    <w:lvl w:ilvl="7" w:tplc="04090019" w:tentative="1">
       <w:start w:val="1"/>
       <w:numFmt w:val="lowerLetter"/>
       <w:lvlText w:val="%8."/>
@@ -2223,7 +2760,7 @@
         <w:ind w:left="5760" w:hanging="360"/>
       </w:pPr>
     </w:lvl>
-    <w:lvl w:ilvl="8" w:tplc="FFFFFFFF" w:tentative="1">
+    <w:lvl w:ilvl="8" w:tplc="0409001B" w:tentative="1">
       <w:start w:val="1"/>
       <w:numFmt w:val="lowerRoman"/>
       <w:lvlText w:val="%9."/>
@@ -2234,10 +2771,10 @@
     </w:lvl>
   </w:abstractNum>
   <w:abstractNum w:abstractNumId="12" w15:restartNumberingAfterBreak="0">
-    <w:nsid w:val="1F3B43BF"/>
+    <w:nsid w:val="1D964D93"/>
     <w:multiLevelType w:val="hybridMultilevel"/>
-    <w:tmpl w:val="AAFAB406"/>
-    <w:lvl w:ilvl="0" w:tplc="F0D6F698">
+    <w:tmpl w:val="8DAA46A2"/>
+    <w:lvl w:ilvl="0" w:tplc="FFFFFFFF">
       <w:start w:val="1"/>
       <w:numFmt w:val="decimal"/>
       <w:lvlText w:val="%1."/>
@@ -2251,7 +2788,7 @@
         <w:bCs/>
       </w:rPr>
     </w:lvl>
-    <w:lvl w:ilvl="1" w:tplc="04090019" w:tentative="1">
+    <w:lvl w:ilvl="1" w:tplc="FFFFFFFF" w:tentative="1">
       <w:start w:val="1"/>
       <w:numFmt w:val="lowerLetter"/>
       <w:lvlText w:val="%2."/>
@@ -2260,7 +2797,7 @@
         <w:ind w:left="1440" w:hanging="360"/>
       </w:pPr>
     </w:lvl>
-    <w:lvl w:ilvl="2" w:tplc="0409001B" w:tentative="1">
+    <w:lvl w:ilvl="2" w:tplc="FFFFFFFF" w:tentative="1">
       <w:start w:val="1"/>
       <w:numFmt w:val="lowerRoman"/>
       <w:lvlText w:val="%3."/>
@@ -2269,7 +2806,7 @@
         <w:ind w:left="2160" w:hanging="180"/>
       </w:pPr>
     </w:lvl>
-    <w:lvl w:ilvl="3" w:tplc="0409000F" w:tentative="1">
+    <w:lvl w:ilvl="3" w:tplc="FFFFFFFF" w:tentative="1">
       <w:start w:val="1"/>
       <w:numFmt w:val="decimal"/>
       <w:lvlText w:val="%4."/>
@@ -2278,7 +2815,7 @@
         <w:ind w:left="2880" w:hanging="360"/>
       </w:pPr>
     </w:lvl>
-    <w:lvl w:ilvl="4" w:tplc="04090019" w:tentative="1">
+    <w:lvl w:ilvl="4" w:tplc="FFFFFFFF" w:tentative="1">
       <w:start w:val="1"/>
       <w:numFmt w:val="lowerLetter"/>
       <w:lvlText w:val="%5."/>
@@ -2287,7 +2824,7 @@
         <w:ind w:left="3600" w:hanging="360"/>
       </w:pPr>
     </w:lvl>
-    <w:lvl w:ilvl="5" w:tplc="0409001B" w:tentative="1">
+    <w:lvl w:ilvl="5" w:tplc="FFFFFFFF" w:tentative="1">
       <w:start w:val="1"/>
       <w:numFmt w:val="lowerRoman"/>
       <w:lvlText w:val="%6."/>
@@ -2296,7 +2833,7 @@
         <w:ind w:left="4320" w:hanging="180"/>
       </w:pPr>
     </w:lvl>
-    <w:lvl w:ilvl="6" w:tplc="0409000F" w:tentative="1">
+    <w:lvl w:ilvl="6" w:tplc="FFFFFFFF" w:tentative="1">
       <w:start w:val="1"/>
       <w:numFmt w:val="decimal"/>
       <w:lvlText w:val="%7."/>
@@ -2305,7 +2842,7 @@
         <w:ind w:left="5040" w:hanging="360"/>
       </w:pPr>
     </w:lvl>
-    <w:lvl w:ilvl="7" w:tplc="04090019" w:tentative="1">
+    <w:lvl w:ilvl="7" w:tplc="FFFFFFFF" w:tentative="1">
       <w:start w:val="1"/>
       <w:numFmt w:val="lowerLetter"/>
       <w:lvlText w:val="%8."/>
@@ -2314,7 +2851,7 @@
         <w:ind w:left="5760" w:hanging="360"/>
       </w:pPr>
     </w:lvl>
-    <w:lvl w:ilvl="8" w:tplc="0409001B" w:tentative="1">
+    <w:lvl w:ilvl="8" w:tplc="FFFFFFFF" w:tentative="1">
       <w:start w:val="1"/>
       <w:numFmt w:val="lowerRoman"/>
       <w:lvlText w:val="%9."/>
@@ -2325,10 +2862,10 @@
     </w:lvl>
   </w:abstractNum>
   <w:abstractNum w:abstractNumId="13" w15:restartNumberingAfterBreak="0">
-    <w:nsid w:val="1F9852DB"/>
+    <w:nsid w:val="1F3B43BF"/>
     <w:multiLevelType w:val="hybridMultilevel"/>
-    <w:tmpl w:val="A4642FF0"/>
-    <w:lvl w:ilvl="0" w:tplc="5EB6E452">
+    <w:tmpl w:val="AAFAB406"/>
+    <w:lvl w:ilvl="0" w:tplc="F0D6F698">
       <w:start w:val="1"/>
       <w:numFmt w:val="decimal"/>
       <w:lvlText w:val="%1."/>
@@ -2416,10 +2953,10 @@
     </w:lvl>
   </w:abstractNum>
   <w:abstractNum w:abstractNumId="14" w15:restartNumberingAfterBreak="0">
-    <w:nsid w:val="2028518A"/>
+    <w:nsid w:val="1F9852DB"/>
     <w:multiLevelType w:val="hybridMultilevel"/>
-    <w:tmpl w:val="AD6A7026"/>
-    <w:lvl w:ilvl="0" w:tplc="FFBC61EA">
+    <w:tmpl w:val="A4642FF0"/>
+    <w:lvl w:ilvl="0" w:tplc="5EB6E452">
       <w:start w:val="1"/>
       <w:numFmt w:val="decimal"/>
       <w:lvlText w:val="%1."/>
@@ -2507,10 +3044,10 @@
     </w:lvl>
   </w:abstractNum>
   <w:abstractNum w:abstractNumId="15" w15:restartNumberingAfterBreak="0">
-    <w:nsid w:val="23A2454B"/>
+    <w:nsid w:val="2028518A"/>
     <w:multiLevelType w:val="hybridMultilevel"/>
-    <w:tmpl w:val="6378596C"/>
-    <w:lvl w:ilvl="0" w:tplc="FFFFFFFF">
+    <w:tmpl w:val="AD6A7026"/>
+    <w:lvl w:ilvl="0" w:tplc="FFBC61EA">
       <w:start w:val="1"/>
       <w:numFmt w:val="decimal"/>
       <w:lvlText w:val="%1."/>
@@ -2524,7 +3061,7 @@
         <w:bCs/>
       </w:rPr>
     </w:lvl>
-    <w:lvl w:ilvl="1" w:tplc="FFFFFFFF" w:tentative="1">
+    <w:lvl w:ilvl="1" w:tplc="04090019" w:tentative="1">
       <w:start w:val="1"/>
       <w:numFmt w:val="lowerLetter"/>
       <w:lvlText w:val="%2."/>
@@ -2533,7 +3070,7 @@
         <w:ind w:left="1440" w:hanging="360"/>
       </w:pPr>
     </w:lvl>
-    <w:lvl w:ilvl="2" w:tplc="FFFFFFFF" w:tentative="1">
+    <w:lvl w:ilvl="2" w:tplc="0409001B" w:tentative="1">
       <w:start w:val="1"/>
       <w:numFmt w:val="lowerRoman"/>
       <w:lvlText w:val="%3."/>
@@ -2542,7 +3079,7 @@
         <w:ind w:left="2160" w:hanging="180"/>
       </w:pPr>
     </w:lvl>
-    <w:lvl w:ilvl="3" w:tplc="FFFFFFFF" w:tentative="1">
+    <w:lvl w:ilvl="3" w:tplc="0409000F" w:tentative="1">
       <w:start w:val="1"/>
       <w:numFmt w:val="decimal"/>
       <w:lvlText w:val="%4."/>
@@ -2551,7 +3088,7 @@
         <w:ind w:left="2880" w:hanging="360"/>
       </w:pPr>
     </w:lvl>
-    <w:lvl w:ilvl="4" w:tplc="FFFFFFFF" w:tentative="1">
+    <w:lvl w:ilvl="4" w:tplc="04090019" w:tentative="1">
       <w:start w:val="1"/>
       <w:numFmt w:val="lowerLetter"/>
       <w:lvlText w:val="%5."/>
@@ -2560,7 +3097,7 @@
         <w:ind w:left="3600" w:hanging="360"/>
       </w:pPr>
     </w:lvl>
-    <w:lvl w:ilvl="5" w:tplc="FFFFFFFF" w:tentative="1">
+    <w:lvl w:ilvl="5" w:tplc="0409001B" w:tentative="1">
       <w:start w:val="1"/>
       <w:numFmt w:val="lowerRoman"/>
       <w:lvlText w:val="%6."/>
@@ -2569,7 +3106,7 @@
         <w:ind w:left="4320" w:hanging="180"/>
       </w:pPr>
     </w:lvl>
-    <w:lvl w:ilvl="6" w:tplc="FFFFFFFF" w:tentative="1">
+    <w:lvl w:ilvl="6" w:tplc="0409000F" w:tentative="1">
       <w:start w:val="1"/>
       <w:numFmt w:val="decimal"/>
       <w:lvlText w:val="%7."/>
@@ -2578,7 +3115,7 @@
         <w:ind w:left="5040" w:hanging="360"/>
       </w:pPr>
     </w:lvl>
-    <w:lvl w:ilvl="7" w:tplc="FFFFFFFF" w:tentative="1">
+    <w:lvl w:ilvl="7" w:tplc="04090019" w:tentative="1">
       <w:start w:val="1"/>
       <w:numFmt w:val="lowerLetter"/>
       <w:lvlText w:val="%8."/>
@@ -2587,7 +3124,7 @@
         <w:ind w:left="5760" w:hanging="360"/>
       </w:pPr>
     </w:lvl>
-    <w:lvl w:ilvl="8" w:tplc="FFFFFFFF" w:tentative="1">
+    <w:lvl w:ilvl="8" w:tplc="0409001B" w:tentative="1">
       <w:start w:val="1"/>
       <w:numFmt w:val="lowerRoman"/>
       <w:lvlText w:val="%9."/>
@@ -2598,10 +3135,10 @@
     </w:lvl>
   </w:abstractNum>
   <w:abstractNum w:abstractNumId="16" w15:restartNumberingAfterBreak="0">
-    <w:nsid w:val="24255C9D"/>
+    <w:nsid w:val="23A2454B"/>
     <w:multiLevelType w:val="hybridMultilevel"/>
-    <w:tmpl w:val="8DAA46A2"/>
-    <w:lvl w:ilvl="0" w:tplc="091A8BB8">
+    <w:tmpl w:val="6378596C"/>
+    <w:lvl w:ilvl="0" w:tplc="FFFFFFFF">
       <w:start w:val="1"/>
       <w:numFmt w:val="decimal"/>
       <w:lvlText w:val="%1."/>
@@ -2615,7 +3152,7 @@
         <w:bCs/>
       </w:rPr>
     </w:lvl>
-    <w:lvl w:ilvl="1" w:tplc="04090019" w:tentative="1">
+    <w:lvl w:ilvl="1" w:tplc="FFFFFFFF" w:tentative="1">
       <w:start w:val="1"/>
       <w:numFmt w:val="lowerLetter"/>
       <w:lvlText w:val="%2."/>
@@ -2624,7 +3161,7 @@
         <w:ind w:left="1440" w:hanging="360"/>
       </w:pPr>
     </w:lvl>
-    <w:lvl w:ilvl="2" w:tplc="0409001B" w:tentative="1">
+    <w:lvl w:ilvl="2" w:tplc="FFFFFFFF" w:tentative="1">
       <w:start w:val="1"/>
       <w:numFmt w:val="lowerRoman"/>
       <w:lvlText w:val="%3."/>
@@ -2633,7 +3170,7 @@
         <w:ind w:left="2160" w:hanging="180"/>
       </w:pPr>
     </w:lvl>
-    <w:lvl w:ilvl="3" w:tplc="0409000F" w:tentative="1">
+    <w:lvl w:ilvl="3" w:tplc="FFFFFFFF" w:tentative="1">
       <w:start w:val="1"/>
       <w:numFmt w:val="decimal"/>
       <w:lvlText w:val="%4."/>
@@ -2642,7 +3179,7 @@
         <w:ind w:left="2880" w:hanging="360"/>
       </w:pPr>
     </w:lvl>
-    <w:lvl w:ilvl="4" w:tplc="04090019" w:tentative="1">
+    <w:lvl w:ilvl="4" w:tplc="FFFFFFFF" w:tentative="1">
       <w:start w:val="1"/>
       <w:numFmt w:val="lowerLetter"/>
       <w:lvlText w:val="%5."/>
@@ -2651,7 +3188,7 @@
         <w:ind w:left="3600" w:hanging="360"/>
       </w:pPr>
     </w:lvl>
-    <w:lvl w:ilvl="5" w:tplc="0409001B" w:tentative="1">
+    <w:lvl w:ilvl="5" w:tplc="FFFFFFFF" w:tentative="1">
       <w:start w:val="1"/>
       <w:numFmt w:val="lowerRoman"/>
       <w:lvlText w:val="%6."/>
@@ -2660,7 +3197,7 @@
         <w:ind w:left="4320" w:hanging="180"/>
       </w:pPr>
     </w:lvl>
-    <w:lvl w:ilvl="6" w:tplc="0409000F" w:tentative="1">
+    <w:lvl w:ilvl="6" w:tplc="FFFFFFFF" w:tentative="1">
       <w:start w:val="1"/>
       <w:numFmt w:val="decimal"/>
       <w:lvlText w:val="%7."/>
@@ -2669,7 +3206,7 @@
         <w:ind w:left="5040" w:hanging="360"/>
       </w:pPr>
     </w:lvl>
-    <w:lvl w:ilvl="7" w:tplc="04090019" w:tentative="1">
+    <w:lvl w:ilvl="7" w:tplc="FFFFFFFF" w:tentative="1">
       <w:start w:val="1"/>
       <w:numFmt w:val="lowerLetter"/>
       <w:lvlText w:val="%8."/>
@@ -2678,7 +3215,7 @@
         <w:ind w:left="5760" w:hanging="360"/>
       </w:pPr>
     </w:lvl>
-    <w:lvl w:ilvl="8" w:tplc="0409001B" w:tentative="1">
+    <w:lvl w:ilvl="8" w:tplc="FFFFFFFF" w:tentative="1">
       <w:start w:val="1"/>
       <w:numFmt w:val="lowerRoman"/>
       <w:lvlText w:val="%9."/>
@@ -2689,10 +3226,10 @@
     </w:lvl>
   </w:abstractNum>
   <w:abstractNum w:abstractNumId="17" w15:restartNumberingAfterBreak="0">
-    <w:nsid w:val="25B2440A"/>
+    <w:nsid w:val="24255C9D"/>
     <w:multiLevelType w:val="hybridMultilevel"/>
-    <w:tmpl w:val="CACC7238"/>
-    <w:lvl w:ilvl="0" w:tplc="31C48652">
+    <w:tmpl w:val="8DAA46A2"/>
+    <w:lvl w:ilvl="0" w:tplc="091A8BB8">
       <w:start w:val="1"/>
       <w:numFmt w:val="decimal"/>
       <w:lvlText w:val="%1."/>
@@ -2780,10 +3317,10 @@
     </w:lvl>
   </w:abstractNum>
   <w:abstractNum w:abstractNumId="18" w15:restartNumberingAfterBreak="0">
-    <w:nsid w:val="25EF7643"/>
+    <w:nsid w:val="25B2440A"/>
     <w:multiLevelType w:val="hybridMultilevel"/>
-    <w:tmpl w:val="8436B4E8"/>
-    <w:lvl w:ilvl="0" w:tplc="942C0AB8">
+    <w:tmpl w:val="CACC7238"/>
+    <w:lvl w:ilvl="0" w:tplc="31C48652">
       <w:start w:val="1"/>
       <w:numFmt w:val="decimal"/>
       <w:lvlText w:val="%1."/>
@@ -2871,10 +3408,10 @@
     </w:lvl>
   </w:abstractNum>
   <w:abstractNum w:abstractNumId="19" w15:restartNumberingAfterBreak="0">
-    <w:nsid w:val="26DD2906"/>
+    <w:nsid w:val="25EF7643"/>
     <w:multiLevelType w:val="hybridMultilevel"/>
-    <w:tmpl w:val="46F80D44"/>
-    <w:lvl w:ilvl="0" w:tplc="FFFFFFFF">
+    <w:tmpl w:val="8436B4E8"/>
+    <w:lvl w:ilvl="0" w:tplc="942C0AB8">
       <w:start w:val="1"/>
       <w:numFmt w:val="decimal"/>
       <w:lvlText w:val="%1."/>
@@ -2888,7 +3425,7 @@
         <w:bCs/>
       </w:rPr>
     </w:lvl>
-    <w:lvl w:ilvl="1" w:tplc="FFFFFFFF" w:tentative="1">
+    <w:lvl w:ilvl="1" w:tplc="04090019" w:tentative="1">
       <w:start w:val="1"/>
       <w:numFmt w:val="lowerLetter"/>
       <w:lvlText w:val="%2."/>
@@ -2897,7 +3434,7 @@
         <w:ind w:left="1440" w:hanging="360"/>
       </w:pPr>
     </w:lvl>
-    <w:lvl w:ilvl="2" w:tplc="FFFFFFFF" w:tentative="1">
+    <w:lvl w:ilvl="2" w:tplc="0409001B" w:tentative="1">
       <w:start w:val="1"/>
       <w:numFmt w:val="lowerRoman"/>
       <w:lvlText w:val="%3."/>
@@ -2906,7 +3443,7 @@
         <w:ind w:left="2160" w:hanging="180"/>
       </w:pPr>
     </w:lvl>
-    <w:lvl w:ilvl="3" w:tplc="FFFFFFFF" w:tentative="1">
+    <w:lvl w:ilvl="3" w:tplc="0409000F" w:tentative="1">
       <w:start w:val="1"/>
       <w:numFmt w:val="decimal"/>
       <w:lvlText w:val="%4."/>
@@ -2915,7 +3452,7 @@
         <w:ind w:left="2880" w:hanging="360"/>
       </w:pPr>
     </w:lvl>
-    <w:lvl w:ilvl="4" w:tplc="FFFFFFFF" w:tentative="1">
+    <w:lvl w:ilvl="4" w:tplc="04090019" w:tentative="1">
       <w:start w:val="1"/>
       <w:numFmt w:val="lowerLetter"/>
       <w:lvlText w:val="%5."/>
@@ -2924,7 +3461,7 @@
         <w:ind w:left="3600" w:hanging="360"/>
       </w:pPr>
     </w:lvl>
-    <w:lvl w:ilvl="5" w:tplc="FFFFFFFF" w:tentative="1">
+    <w:lvl w:ilvl="5" w:tplc="0409001B" w:tentative="1">
       <w:start w:val="1"/>
       <w:numFmt w:val="lowerRoman"/>
       <w:lvlText w:val="%6."/>
@@ -2933,7 +3470,7 @@
         <w:ind w:left="4320" w:hanging="180"/>
       </w:pPr>
     </w:lvl>
-    <w:lvl w:ilvl="6" w:tplc="FFFFFFFF" w:tentative="1">
+    <w:lvl w:ilvl="6" w:tplc="0409000F" w:tentative="1">
       <w:start w:val="1"/>
       <w:numFmt w:val="decimal"/>
       <w:lvlText w:val="%7."/>
@@ -2942,7 +3479,7 @@
         <w:ind w:left="5040" w:hanging="360"/>
       </w:pPr>
     </w:lvl>
-    <w:lvl w:ilvl="7" w:tplc="FFFFFFFF" w:tentative="1">
+    <w:lvl w:ilvl="7" w:tplc="04090019" w:tentative="1">
       <w:start w:val="1"/>
       <w:numFmt w:val="lowerLetter"/>
       <w:lvlText w:val="%8."/>
@@ -2951,7 +3488,7 @@
         <w:ind w:left="5760" w:hanging="360"/>
       </w:pPr>
     </w:lvl>
-    <w:lvl w:ilvl="8" w:tplc="FFFFFFFF" w:tentative="1">
+    <w:lvl w:ilvl="8" w:tplc="0409001B" w:tentative="1">
       <w:start w:val="1"/>
       <w:numFmt w:val="lowerRoman"/>
       <w:lvlText w:val="%9."/>
@@ -2962,10 +3499,10 @@
     </w:lvl>
   </w:abstractNum>
   <w:abstractNum w:abstractNumId="20" w15:restartNumberingAfterBreak="0">
-    <w:nsid w:val="273438BA"/>
+    <w:nsid w:val="26DD2906"/>
     <w:multiLevelType w:val="hybridMultilevel"/>
-    <w:tmpl w:val="20A4B526"/>
-    <w:lvl w:ilvl="0" w:tplc="0A4EB32A">
+    <w:tmpl w:val="46F80D44"/>
+    <w:lvl w:ilvl="0" w:tplc="FFFFFFFF">
       <w:start w:val="1"/>
       <w:numFmt w:val="decimal"/>
       <w:lvlText w:val="%1."/>
@@ -2979,7 +3516,7 @@
         <w:bCs/>
       </w:rPr>
     </w:lvl>
-    <w:lvl w:ilvl="1" w:tplc="04090019" w:tentative="1">
+    <w:lvl w:ilvl="1" w:tplc="FFFFFFFF" w:tentative="1">
       <w:start w:val="1"/>
       <w:numFmt w:val="lowerLetter"/>
       <w:lvlText w:val="%2."/>
@@ -2988,7 +3525,7 @@
         <w:ind w:left="1440" w:hanging="360"/>
       </w:pPr>
     </w:lvl>
-    <w:lvl w:ilvl="2" w:tplc="0409001B" w:tentative="1">
+    <w:lvl w:ilvl="2" w:tplc="FFFFFFFF" w:tentative="1">
       <w:start w:val="1"/>
       <w:numFmt w:val="lowerRoman"/>
       <w:lvlText w:val="%3."/>
@@ -2997,7 +3534,7 @@
         <w:ind w:left="2160" w:hanging="180"/>
       </w:pPr>
     </w:lvl>
-    <w:lvl w:ilvl="3" w:tplc="0409000F" w:tentative="1">
+    <w:lvl w:ilvl="3" w:tplc="FFFFFFFF" w:tentative="1">
       <w:start w:val="1"/>
       <w:numFmt w:val="decimal"/>
       <w:lvlText w:val="%4."/>
@@ -3006,7 +3543,7 @@
         <w:ind w:left="2880" w:hanging="360"/>
       </w:pPr>
     </w:lvl>
-    <w:lvl w:ilvl="4" w:tplc="04090019" w:tentative="1">
+    <w:lvl w:ilvl="4" w:tplc="FFFFFFFF" w:tentative="1">
       <w:start w:val="1"/>
       <w:numFmt w:val="lowerLetter"/>
       <w:lvlText w:val="%5."/>
@@ -3015,7 +3552,7 @@
         <w:ind w:left="3600" w:hanging="360"/>
       </w:pPr>
     </w:lvl>
-    <w:lvl w:ilvl="5" w:tplc="0409001B" w:tentative="1">
+    <w:lvl w:ilvl="5" w:tplc="FFFFFFFF" w:tentative="1">
       <w:start w:val="1"/>
       <w:numFmt w:val="lowerRoman"/>
       <w:lvlText w:val="%6."/>
@@ -3024,7 +3561,7 @@
         <w:ind w:left="4320" w:hanging="180"/>
       </w:pPr>
     </w:lvl>
-    <w:lvl w:ilvl="6" w:tplc="0409000F" w:tentative="1">
+    <w:lvl w:ilvl="6" w:tplc="FFFFFFFF" w:tentative="1">
       <w:start w:val="1"/>
       <w:numFmt w:val="decimal"/>
       <w:lvlText w:val="%7."/>
@@ -3033,7 +3570,7 @@
         <w:ind w:left="5040" w:hanging="360"/>
       </w:pPr>
     </w:lvl>
-    <w:lvl w:ilvl="7" w:tplc="04090019" w:tentative="1">
+    <w:lvl w:ilvl="7" w:tplc="FFFFFFFF" w:tentative="1">
       <w:start w:val="1"/>
       <w:numFmt w:val="lowerLetter"/>
       <w:lvlText w:val="%8."/>
@@ -3042,7 +3579,7 @@
         <w:ind w:left="5760" w:hanging="360"/>
       </w:pPr>
     </w:lvl>
-    <w:lvl w:ilvl="8" w:tplc="0409001B" w:tentative="1">
+    <w:lvl w:ilvl="8" w:tplc="FFFFFFFF" w:tentative="1">
       <w:start w:val="1"/>
       <w:numFmt w:val="lowerRoman"/>
       <w:lvlText w:val="%9."/>
@@ -3053,10 +3590,10 @@
     </w:lvl>
   </w:abstractNum>
   <w:abstractNum w:abstractNumId="21" w15:restartNumberingAfterBreak="0">
-    <w:nsid w:val="29E85E49"/>
+    <w:nsid w:val="273438BA"/>
     <w:multiLevelType w:val="hybridMultilevel"/>
-    <w:tmpl w:val="8FAC5772"/>
-    <w:lvl w:ilvl="0" w:tplc="0C30E0F6">
+    <w:tmpl w:val="20A4B526"/>
+    <w:lvl w:ilvl="0" w:tplc="0A4EB32A">
       <w:start w:val="1"/>
       <w:numFmt w:val="decimal"/>
       <w:lvlText w:val="%1."/>
@@ -3144,10 +3681,10 @@
     </w:lvl>
   </w:abstractNum>
   <w:abstractNum w:abstractNumId="22" w15:restartNumberingAfterBreak="0">
-    <w:nsid w:val="2AAB19C3"/>
+    <w:nsid w:val="29E85E49"/>
     <w:multiLevelType w:val="hybridMultilevel"/>
-    <w:tmpl w:val="E41ECE38"/>
-    <w:lvl w:ilvl="0" w:tplc="FFFFFFFF">
+    <w:tmpl w:val="8FAC5772"/>
+    <w:lvl w:ilvl="0" w:tplc="0C30E0F6">
       <w:start w:val="1"/>
       <w:numFmt w:val="decimal"/>
       <w:lvlText w:val="%1."/>
@@ -3161,7 +3698,7 @@
         <w:bCs/>
       </w:rPr>
     </w:lvl>
-    <w:lvl w:ilvl="1" w:tplc="FFFFFFFF" w:tentative="1">
+    <w:lvl w:ilvl="1" w:tplc="04090019" w:tentative="1">
       <w:start w:val="1"/>
       <w:numFmt w:val="lowerLetter"/>
       <w:lvlText w:val="%2."/>
@@ -3170,7 +3707,7 @@
         <w:ind w:left="1440" w:hanging="360"/>
       </w:pPr>
     </w:lvl>
-    <w:lvl w:ilvl="2" w:tplc="FFFFFFFF" w:tentative="1">
+    <w:lvl w:ilvl="2" w:tplc="0409001B" w:tentative="1">
       <w:start w:val="1"/>
       <w:numFmt w:val="lowerRoman"/>
       <w:lvlText w:val="%3."/>
@@ -3179,7 +3716,7 @@
         <w:ind w:left="2160" w:hanging="180"/>
       </w:pPr>
     </w:lvl>
-    <w:lvl w:ilvl="3" w:tplc="FFFFFFFF" w:tentative="1">
+    <w:lvl w:ilvl="3" w:tplc="0409000F" w:tentative="1">
       <w:start w:val="1"/>
       <w:numFmt w:val="decimal"/>
       <w:lvlText w:val="%4."/>
@@ -3188,7 +3725,7 @@
         <w:ind w:left="2880" w:hanging="360"/>
       </w:pPr>
     </w:lvl>
-    <w:lvl w:ilvl="4" w:tplc="FFFFFFFF" w:tentative="1">
+    <w:lvl w:ilvl="4" w:tplc="04090019" w:tentative="1">
       <w:start w:val="1"/>
       <w:numFmt w:val="lowerLetter"/>
       <w:lvlText w:val="%5."/>
@@ -3197,7 +3734,7 @@
         <w:ind w:left="3600" w:hanging="360"/>
       </w:pPr>
     </w:lvl>
-    <w:lvl w:ilvl="5" w:tplc="FFFFFFFF" w:tentative="1">
+    <w:lvl w:ilvl="5" w:tplc="0409001B" w:tentative="1">
       <w:start w:val="1"/>
       <w:numFmt w:val="lowerRoman"/>
       <w:lvlText w:val="%6."/>
@@ -3206,7 +3743,7 @@
         <w:ind w:left="4320" w:hanging="180"/>
       </w:pPr>
     </w:lvl>
-    <w:lvl w:ilvl="6" w:tplc="FFFFFFFF" w:tentative="1">
+    <w:lvl w:ilvl="6" w:tplc="0409000F" w:tentative="1">
       <w:start w:val="1"/>
       <w:numFmt w:val="decimal"/>
       <w:lvlText w:val="%7."/>
@@ -3215,7 +3752,7 @@
         <w:ind w:left="5040" w:hanging="360"/>
       </w:pPr>
     </w:lvl>
-    <w:lvl w:ilvl="7" w:tplc="FFFFFFFF" w:tentative="1">
+    <w:lvl w:ilvl="7" w:tplc="04090019" w:tentative="1">
       <w:start w:val="1"/>
       <w:numFmt w:val="lowerLetter"/>
       <w:lvlText w:val="%8."/>
@@ -3224,7 +3761,7 @@
         <w:ind w:left="5760" w:hanging="360"/>
       </w:pPr>
     </w:lvl>
-    <w:lvl w:ilvl="8" w:tplc="FFFFFFFF" w:tentative="1">
+    <w:lvl w:ilvl="8" w:tplc="0409001B" w:tentative="1">
       <w:start w:val="1"/>
       <w:numFmt w:val="lowerRoman"/>
       <w:lvlText w:val="%9."/>
@@ -3235,10 +3772,10 @@
     </w:lvl>
   </w:abstractNum>
   <w:abstractNum w:abstractNumId="23" w15:restartNumberingAfterBreak="0">
-    <w:nsid w:val="2D1E0371"/>
+    <w:nsid w:val="2AAB19C3"/>
     <w:multiLevelType w:val="hybridMultilevel"/>
-    <w:tmpl w:val="F1FAADDE"/>
-    <w:lvl w:ilvl="0" w:tplc="19620C0A">
+    <w:tmpl w:val="E41ECE38"/>
+    <w:lvl w:ilvl="0" w:tplc="FFFFFFFF">
       <w:start w:val="1"/>
       <w:numFmt w:val="decimal"/>
       <w:lvlText w:val="%1."/>
@@ -3252,7 +3789,7 @@
         <w:bCs/>
       </w:rPr>
     </w:lvl>
-    <w:lvl w:ilvl="1" w:tplc="04090019" w:tentative="1">
+    <w:lvl w:ilvl="1" w:tplc="FFFFFFFF" w:tentative="1">
       <w:start w:val="1"/>
       <w:numFmt w:val="lowerLetter"/>
       <w:lvlText w:val="%2."/>
@@ -3261,7 +3798,7 @@
         <w:ind w:left="1440" w:hanging="360"/>
       </w:pPr>
     </w:lvl>
-    <w:lvl w:ilvl="2" w:tplc="0409001B" w:tentative="1">
+    <w:lvl w:ilvl="2" w:tplc="FFFFFFFF" w:tentative="1">
       <w:start w:val="1"/>
       <w:numFmt w:val="lowerRoman"/>
       <w:lvlText w:val="%3."/>
@@ -3270,7 +3807,7 @@
         <w:ind w:left="2160" w:hanging="180"/>
       </w:pPr>
     </w:lvl>
-    <w:lvl w:ilvl="3" w:tplc="0409000F" w:tentative="1">
+    <w:lvl w:ilvl="3" w:tplc="FFFFFFFF" w:tentative="1">
       <w:start w:val="1"/>
       <w:numFmt w:val="decimal"/>
       <w:lvlText w:val="%4."/>
@@ -3279,7 +3816,7 @@
         <w:ind w:left="2880" w:hanging="360"/>
       </w:pPr>
     </w:lvl>
-    <w:lvl w:ilvl="4" w:tplc="04090019" w:tentative="1">
+    <w:lvl w:ilvl="4" w:tplc="FFFFFFFF" w:tentative="1">
       <w:start w:val="1"/>
       <w:numFmt w:val="lowerLetter"/>
       <w:lvlText w:val="%5."/>
@@ -3288,7 +3825,7 @@
         <w:ind w:left="3600" w:hanging="360"/>
       </w:pPr>
     </w:lvl>
-    <w:lvl w:ilvl="5" w:tplc="0409001B" w:tentative="1">
+    <w:lvl w:ilvl="5" w:tplc="FFFFFFFF" w:tentative="1">
       <w:start w:val="1"/>
       <w:numFmt w:val="lowerRoman"/>
       <w:lvlText w:val="%6."/>
@@ -3297,7 +3834,7 @@
         <w:ind w:left="4320" w:hanging="180"/>
       </w:pPr>
     </w:lvl>
-    <w:lvl w:ilvl="6" w:tplc="0409000F" w:tentative="1">
+    <w:lvl w:ilvl="6" w:tplc="FFFFFFFF" w:tentative="1">
       <w:start w:val="1"/>
       <w:numFmt w:val="decimal"/>
       <w:lvlText w:val="%7."/>
@@ -3306,7 +3843,7 @@
         <w:ind w:left="5040" w:hanging="360"/>
       </w:pPr>
     </w:lvl>
-    <w:lvl w:ilvl="7" w:tplc="04090019" w:tentative="1">
+    <w:lvl w:ilvl="7" w:tplc="FFFFFFFF" w:tentative="1">
       <w:start w:val="1"/>
       <w:numFmt w:val="lowerLetter"/>
       <w:lvlText w:val="%8."/>
@@ -3315,7 +3852,7 @@
         <w:ind w:left="5760" w:hanging="360"/>
       </w:pPr>
     </w:lvl>
-    <w:lvl w:ilvl="8" w:tplc="0409001B" w:tentative="1">
+    <w:lvl w:ilvl="8" w:tplc="FFFFFFFF" w:tentative="1">
       <w:start w:val="1"/>
       <w:numFmt w:val="lowerRoman"/>
       <w:lvlText w:val="%9."/>
@@ -3326,10 +3863,10 @@
     </w:lvl>
   </w:abstractNum>
   <w:abstractNum w:abstractNumId="24" w15:restartNumberingAfterBreak="0">
-    <w:nsid w:val="2D862198"/>
+    <w:nsid w:val="2D1E0371"/>
     <w:multiLevelType w:val="hybridMultilevel"/>
-    <w:tmpl w:val="58AE6766"/>
-    <w:lvl w:ilvl="0" w:tplc="B926833A">
+    <w:tmpl w:val="F1FAADDE"/>
+    <w:lvl w:ilvl="0" w:tplc="19620C0A">
       <w:start w:val="1"/>
       <w:numFmt w:val="decimal"/>
       <w:lvlText w:val="%1."/>
@@ -3417,10 +3954,10 @@
     </w:lvl>
   </w:abstractNum>
   <w:abstractNum w:abstractNumId="25" w15:restartNumberingAfterBreak="0">
-    <w:nsid w:val="33186BA0"/>
+    <w:nsid w:val="2D862198"/>
     <w:multiLevelType w:val="hybridMultilevel"/>
-    <w:tmpl w:val="5DECC546"/>
-    <w:lvl w:ilvl="0" w:tplc="85D6CBBA">
+    <w:tmpl w:val="58AE6766"/>
+    <w:lvl w:ilvl="0" w:tplc="B926833A">
       <w:start w:val="1"/>
       <w:numFmt w:val="decimal"/>
       <w:lvlText w:val="%1."/>
@@ -3508,10 +4045,10 @@
     </w:lvl>
   </w:abstractNum>
   <w:abstractNum w:abstractNumId="26" w15:restartNumberingAfterBreak="0">
-    <w:nsid w:val="33E04E69"/>
+    <w:nsid w:val="33186BA0"/>
     <w:multiLevelType w:val="hybridMultilevel"/>
-    <w:tmpl w:val="7ED2E310"/>
-    <w:lvl w:ilvl="0" w:tplc="5B2299F2">
+    <w:tmpl w:val="5DECC546"/>
+    <w:lvl w:ilvl="0" w:tplc="85D6CBBA">
       <w:start w:val="1"/>
       <w:numFmt w:val="decimal"/>
       <w:lvlText w:val="%1."/>
@@ -3599,10 +4136,10 @@
     </w:lvl>
   </w:abstractNum>
   <w:abstractNum w:abstractNumId="27" w15:restartNumberingAfterBreak="0">
-    <w:nsid w:val="385E1F3C"/>
+    <w:nsid w:val="33E04E69"/>
     <w:multiLevelType w:val="hybridMultilevel"/>
-    <w:tmpl w:val="AA8C6BD6"/>
-    <w:lvl w:ilvl="0" w:tplc="61E06900">
+    <w:tmpl w:val="7ED2E310"/>
+    <w:lvl w:ilvl="0" w:tplc="5B2299F2">
       <w:start w:val="1"/>
       <w:numFmt w:val="decimal"/>
       <w:lvlText w:val="%1."/>
@@ -3690,10 +4227,10 @@
     </w:lvl>
   </w:abstractNum>
   <w:abstractNum w:abstractNumId="28" w15:restartNumberingAfterBreak="0">
-    <w:nsid w:val="3A104531"/>
+    <w:nsid w:val="385E1F3C"/>
     <w:multiLevelType w:val="hybridMultilevel"/>
-    <w:tmpl w:val="E41ECE38"/>
-    <w:lvl w:ilvl="0" w:tplc="FFFFFFFF">
+    <w:tmpl w:val="AA8C6BD6"/>
+    <w:lvl w:ilvl="0" w:tplc="61E06900">
       <w:start w:val="1"/>
       <w:numFmt w:val="decimal"/>
       <w:lvlText w:val="%1."/>
@@ -3707,7 +4244,7 @@
         <w:bCs/>
       </w:rPr>
     </w:lvl>
-    <w:lvl w:ilvl="1" w:tplc="FFFFFFFF" w:tentative="1">
+    <w:lvl w:ilvl="1" w:tplc="04090019" w:tentative="1">
       <w:start w:val="1"/>
       <w:numFmt w:val="lowerLetter"/>
       <w:lvlText w:val="%2."/>
@@ -3716,7 +4253,7 @@
         <w:ind w:left="1440" w:hanging="360"/>
       </w:pPr>
     </w:lvl>
-    <w:lvl w:ilvl="2" w:tplc="FFFFFFFF" w:tentative="1">
+    <w:lvl w:ilvl="2" w:tplc="0409001B" w:tentative="1">
       <w:start w:val="1"/>
       <w:numFmt w:val="lowerRoman"/>
       <w:lvlText w:val="%3."/>
@@ -3725,7 +4262,7 @@
         <w:ind w:left="2160" w:hanging="180"/>
       </w:pPr>
     </w:lvl>
-    <w:lvl w:ilvl="3" w:tplc="FFFFFFFF" w:tentative="1">
+    <w:lvl w:ilvl="3" w:tplc="0409000F" w:tentative="1">
       <w:start w:val="1"/>
       <w:numFmt w:val="decimal"/>
       <w:lvlText w:val="%4."/>
@@ -3734,7 +4271,7 @@
         <w:ind w:left="2880" w:hanging="360"/>
       </w:pPr>
     </w:lvl>
-    <w:lvl w:ilvl="4" w:tplc="FFFFFFFF" w:tentative="1">
+    <w:lvl w:ilvl="4" w:tplc="04090019" w:tentative="1">
       <w:start w:val="1"/>
       <w:numFmt w:val="lowerLetter"/>
       <w:lvlText w:val="%5."/>
@@ -3743,7 +4280,7 @@
         <w:ind w:left="3600" w:hanging="360"/>
       </w:pPr>
     </w:lvl>
-    <w:lvl w:ilvl="5" w:tplc="FFFFFFFF" w:tentative="1">
+    <w:lvl w:ilvl="5" w:tplc="0409001B" w:tentative="1">
       <w:start w:val="1"/>
       <w:numFmt w:val="lowerRoman"/>
       <w:lvlText w:val="%6."/>
@@ -3752,7 +4289,7 @@
         <w:ind w:left="4320" w:hanging="180"/>
       </w:pPr>
     </w:lvl>
-    <w:lvl w:ilvl="6" w:tplc="FFFFFFFF" w:tentative="1">
+    <w:lvl w:ilvl="6" w:tplc="0409000F" w:tentative="1">
       <w:start w:val="1"/>
       <w:numFmt w:val="decimal"/>
       <w:lvlText w:val="%7."/>
@@ -3761,7 +4298,7 @@
         <w:ind w:left="5040" w:hanging="360"/>
       </w:pPr>
     </w:lvl>
-    <w:lvl w:ilvl="7" w:tplc="FFFFFFFF" w:tentative="1">
+    <w:lvl w:ilvl="7" w:tplc="04090019" w:tentative="1">
       <w:start w:val="1"/>
       <w:numFmt w:val="lowerLetter"/>
       <w:lvlText w:val="%8."/>
@@ -3770,7 +4307,7 @@
         <w:ind w:left="5760" w:hanging="360"/>
       </w:pPr>
     </w:lvl>
-    <w:lvl w:ilvl="8" w:tplc="FFFFFFFF" w:tentative="1">
+    <w:lvl w:ilvl="8" w:tplc="0409001B" w:tentative="1">
       <w:start w:val="1"/>
       <w:numFmt w:val="lowerRoman"/>
       <w:lvlText w:val="%9."/>
@@ -3781,10 +4318,10 @@
     </w:lvl>
   </w:abstractNum>
   <w:abstractNum w:abstractNumId="29" w15:restartNumberingAfterBreak="0">
-    <w:nsid w:val="3D180D9A"/>
+    <w:nsid w:val="3A104531"/>
     <w:multiLevelType w:val="hybridMultilevel"/>
-    <w:tmpl w:val="5866BE9C"/>
-    <w:lvl w:ilvl="0" w:tplc="06289592">
+    <w:tmpl w:val="E41ECE38"/>
+    <w:lvl w:ilvl="0" w:tplc="FFFFFFFF">
       <w:start w:val="1"/>
       <w:numFmt w:val="decimal"/>
       <w:lvlText w:val="%1."/>
@@ -3798,7 +4335,7 @@
         <w:bCs/>
       </w:rPr>
     </w:lvl>
-    <w:lvl w:ilvl="1" w:tplc="04090019" w:tentative="1">
+    <w:lvl w:ilvl="1" w:tplc="FFFFFFFF" w:tentative="1">
       <w:start w:val="1"/>
       <w:numFmt w:val="lowerLetter"/>
       <w:lvlText w:val="%2."/>
@@ -3807,7 +4344,7 @@
         <w:ind w:left="1440" w:hanging="360"/>
       </w:pPr>
     </w:lvl>
-    <w:lvl w:ilvl="2" w:tplc="0409001B" w:tentative="1">
+    <w:lvl w:ilvl="2" w:tplc="FFFFFFFF" w:tentative="1">
       <w:start w:val="1"/>
       <w:numFmt w:val="lowerRoman"/>
       <w:lvlText w:val="%3."/>
@@ -3816,7 +4353,7 @@
         <w:ind w:left="2160" w:hanging="180"/>
       </w:pPr>
     </w:lvl>
-    <w:lvl w:ilvl="3" w:tplc="0409000F" w:tentative="1">
+    <w:lvl w:ilvl="3" w:tplc="FFFFFFFF" w:tentative="1">
       <w:start w:val="1"/>
       <w:numFmt w:val="decimal"/>
       <w:lvlText w:val="%4."/>
@@ -3825,7 +4362,7 @@
         <w:ind w:left="2880" w:hanging="360"/>
       </w:pPr>
     </w:lvl>
-    <w:lvl w:ilvl="4" w:tplc="04090019" w:tentative="1">
+    <w:lvl w:ilvl="4" w:tplc="FFFFFFFF" w:tentative="1">
       <w:start w:val="1"/>
       <w:numFmt w:val="lowerLetter"/>
       <w:lvlText w:val="%5."/>
@@ -3834,7 +4371,7 @@
         <w:ind w:left="3600" w:hanging="360"/>
       </w:pPr>
     </w:lvl>
-    <w:lvl w:ilvl="5" w:tplc="0409001B" w:tentative="1">
+    <w:lvl w:ilvl="5" w:tplc="FFFFFFFF" w:tentative="1">
       <w:start w:val="1"/>
       <w:numFmt w:val="lowerRoman"/>
       <w:lvlText w:val="%6."/>
@@ -3843,7 +4380,7 @@
         <w:ind w:left="4320" w:hanging="180"/>
       </w:pPr>
     </w:lvl>
-    <w:lvl w:ilvl="6" w:tplc="0409000F" w:tentative="1">
+    <w:lvl w:ilvl="6" w:tplc="FFFFFFFF" w:tentative="1">
       <w:start w:val="1"/>
       <w:numFmt w:val="decimal"/>
       <w:lvlText w:val="%7."/>
@@ -3852,7 +4389,7 @@
         <w:ind w:left="5040" w:hanging="360"/>
       </w:pPr>
     </w:lvl>
-    <w:lvl w:ilvl="7" w:tplc="04090019" w:tentative="1">
+    <w:lvl w:ilvl="7" w:tplc="FFFFFFFF" w:tentative="1">
       <w:start w:val="1"/>
       <w:numFmt w:val="lowerLetter"/>
       <w:lvlText w:val="%8."/>
@@ -3861,7 +4398,7 @@
         <w:ind w:left="5760" w:hanging="360"/>
       </w:pPr>
     </w:lvl>
-    <w:lvl w:ilvl="8" w:tplc="0409001B" w:tentative="1">
+    <w:lvl w:ilvl="8" w:tplc="FFFFFFFF" w:tentative="1">
       <w:start w:val="1"/>
       <w:numFmt w:val="lowerRoman"/>
       <w:lvlText w:val="%9."/>
@@ -3872,10 +4409,10 @@
     </w:lvl>
   </w:abstractNum>
   <w:abstractNum w:abstractNumId="30" w15:restartNumberingAfterBreak="0">
-    <w:nsid w:val="441B7F1E"/>
+    <w:nsid w:val="3D180D9A"/>
     <w:multiLevelType w:val="hybridMultilevel"/>
-    <w:tmpl w:val="A4642FF0"/>
-    <w:lvl w:ilvl="0" w:tplc="FFFFFFFF">
+    <w:tmpl w:val="5866BE9C"/>
+    <w:lvl w:ilvl="0" w:tplc="06289592">
       <w:start w:val="1"/>
       <w:numFmt w:val="decimal"/>
       <w:lvlText w:val="%1."/>
@@ -3889,7 +4426,7 @@
         <w:bCs/>
       </w:rPr>
     </w:lvl>
-    <w:lvl w:ilvl="1" w:tplc="FFFFFFFF" w:tentative="1">
+    <w:lvl w:ilvl="1" w:tplc="04090019" w:tentative="1">
       <w:start w:val="1"/>
       <w:numFmt w:val="lowerLetter"/>
       <w:lvlText w:val="%2."/>
@@ -3898,7 +4435,7 @@
         <w:ind w:left="1440" w:hanging="360"/>
       </w:pPr>
     </w:lvl>
-    <w:lvl w:ilvl="2" w:tplc="FFFFFFFF" w:tentative="1">
+    <w:lvl w:ilvl="2" w:tplc="0409001B" w:tentative="1">
       <w:start w:val="1"/>
       <w:numFmt w:val="lowerRoman"/>
       <w:lvlText w:val="%3."/>
@@ -3907,7 +4444,7 @@
         <w:ind w:left="2160" w:hanging="180"/>
       </w:pPr>
     </w:lvl>
-    <w:lvl w:ilvl="3" w:tplc="FFFFFFFF" w:tentative="1">
+    <w:lvl w:ilvl="3" w:tplc="0409000F" w:tentative="1">
       <w:start w:val="1"/>
       <w:numFmt w:val="decimal"/>
       <w:lvlText w:val="%4."/>
@@ -3916,7 +4453,7 @@
         <w:ind w:left="2880" w:hanging="360"/>
       </w:pPr>
     </w:lvl>
-    <w:lvl w:ilvl="4" w:tplc="FFFFFFFF" w:tentative="1">
+    <w:lvl w:ilvl="4" w:tplc="04090019" w:tentative="1">
       <w:start w:val="1"/>
       <w:numFmt w:val="lowerLetter"/>
       <w:lvlText w:val="%5."/>
@@ -3925,7 +4462,7 @@
         <w:ind w:left="3600" w:hanging="360"/>
       </w:pPr>
     </w:lvl>
-    <w:lvl w:ilvl="5" w:tplc="FFFFFFFF" w:tentative="1">
+    <w:lvl w:ilvl="5" w:tplc="0409001B" w:tentative="1">
       <w:start w:val="1"/>
       <w:numFmt w:val="lowerRoman"/>
       <w:lvlText w:val="%6."/>
@@ -3934,7 +4471,7 @@
         <w:ind w:left="4320" w:hanging="180"/>
       </w:pPr>
     </w:lvl>
-    <w:lvl w:ilvl="6" w:tplc="FFFFFFFF" w:tentative="1">
+    <w:lvl w:ilvl="6" w:tplc="0409000F" w:tentative="1">
       <w:start w:val="1"/>
       <w:numFmt w:val="decimal"/>
       <w:lvlText w:val="%7."/>
@@ -3943,7 +4480,7 @@
         <w:ind w:left="5040" w:hanging="360"/>
       </w:pPr>
     </w:lvl>
-    <w:lvl w:ilvl="7" w:tplc="FFFFFFFF" w:tentative="1">
+    <w:lvl w:ilvl="7" w:tplc="04090019" w:tentative="1">
       <w:start w:val="1"/>
       <w:numFmt w:val="lowerLetter"/>
       <w:lvlText w:val="%8."/>
@@ -3952,7 +4489,7 @@
         <w:ind w:left="5760" w:hanging="360"/>
       </w:pPr>
     </w:lvl>
-    <w:lvl w:ilvl="8" w:tplc="FFFFFFFF" w:tentative="1">
+    <w:lvl w:ilvl="8" w:tplc="0409001B" w:tentative="1">
       <w:start w:val="1"/>
       <w:numFmt w:val="lowerRoman"/>
       <w:lvlText w:val="%9."/>
@@ -3963,10 +4500,10 @@
     </w:lvl>
   </w:abstractNum>
   <w:abstractNum w:abstractNumId="31" w15:restartNumberingAfterBreak="0">
-    <w:nsid w:val="445A04DC"/>
+    <w:nsid w:val="441B7F1E"/>
     <w:multiLevelType w:val="hybridMultilevel"/>
-    <w:tmpl w:val="676ADFF8"/>
-    <w:lvl w:ilvl="0" w:tplc="C9E4B93C">
+    <w:tmpl w:val="A4642FF0"/>
+    <w:lvl w:ilvl="0" w:tplc="FFFFFFFF">
       <w:start w:val="1"/>
       <w:numFmt w:val="decimal"/>
       <w:lvlText w:val="%1."/>
@@ -3980,7 +4517,7 @@
         <w:bCs/>
       </w:rPr>
     </w:lvl>
-    <w:lvl w:ilvl="1" w:tplc="04090019" w:tentative="1">
+    <w:lvl w:ilvl="1" w:tplc="FFFFFFFF" w:tentative="1">
       <w:start w:val="1"/>
       <w:numFmt w:val="lowerLetter"/>
       <w:lvlText w:val="%2."/>
@@ -3989,7 +4526,7 @@
         <w:ind w:left="1440" w:hanging="360"/>
       </w:pPr>
     </w:lvl>
-    <w:lvl w:ilvl="2" w:tplc="0409001B" w:tentative="1">
+    <w:lvl w:ilvl="2" w:tplc="FFFFFFFF" w:tentative="1">
       <w:start w:val="1"/>
       <w:numFmt w:val="lowerRoman"/>
       <w:lvlText w:val="%3."/>
@@ -3998,7 +4535,7 @@
         <w:ind w:left="2160" w:hanging="180"/>
       </w:pPr>
     </w:lvl>
-    <w:lvl w:ilvl="3" w:tplc="0409000F" w:tentative="1">
+    <w:lvl w:ilvl="3" w:tplc="FFFFFFFF" w:tentative="1">
       <w:start w:val="1"/>
       <w:numFmt w:val="decimal"/>
       <w:lvlText w:val="%4."/>
@@ -4007,7 +4544,7 @@
         <w:ind w:left="2880" w:hanging="360"/>
       </w:pPr>
     </w:lvl>
-    <w:lvl w:ilvl="4" w:tplc="04090019" w:tentative="1">
+    <w:lvl w:ilvl="4" w:tplc="FFFFFFFF" w:tentative="1">
       <w:start w:val="1"/>
       <w:numFmt w:val="lowerLetter"/>
       <w:lvlText w:val="%5."/>
@@ -4016,7 +4553,7 @@
         <w:ind w:left="3600" w:hanging="360"/>
       </w:pPr>
     </w:lvl>
-    <w:lvl w:ilvl="5" w:tplc="0409001B" w:tentative="1">
+    <w:lvl w:ilvl="5" w:tplc="FFFFFFFF" w:tentative="1">
       <w:start w:val="1"/>
       <w:numFmt w:val="lowerRoman"/>
       <w:lvlText w:val="%6."/>
@@ -4025,7 +4562,7 @@
         <w:ind w:left="4320" w:hanging="180"/>
       </w:pPr>
     </w:lvl>
-    <w:lvl w:ilvl="6" w:tplc="0409000F" w:tentative="1">
+    <w:lvl w:ilvl="6" w:tplc="FFFFFFFF" w:tentative="1">
       <w:start w:val="1"/>
       <w:numFmt w:val="decimal"/>
       <w:lvlText w:val="%7."/>
@@ -4034,7 +4571,7 @@
         <w:ind w:left="5040" w:hanging="360"/>
       </w:pPr>
     </w:lvl>
-    <w:lvl w:ilvl="7" w:tplc="04090019" w:tentative="1">
+    <w:lvl w:ilvl="7" w:tplc="FFFFFFFF" w:tentative="1">
       <w:start w:val="1"/>
       <w:numFmt w:val="lowerLetter"/>
       <w:lvlText w:val="%8."/>
@@ -4043,7 +4580,7 @@
         <w:ind w:left="5760" w:hanging="360"/>
       </w:pPr>
     </w:lvl>
-    <w:lvl w:ilvl="8" w:tplc="0409001B" w:tentative="1">
+    <w:lvl w:ilvl="8" w:tplc="FFFFFFFF" w:tentative="1">
       <w:start w:val="1"/>
       <w:numFmt w:val="lowerRoman"/>
       <w:lvlText w:val="%9."/>
@@ -4054,6 +4591,97 @@
     </w:lvl>
   </w:abstractNum>
   <w:abstractNum w:abstractNumId="32" w15:restartNumberingAfterBreak="0">
+    <w:nsid w:val="445A04DC"/>
+    <w:multiLevelType w:val="hybridMultilevel"/>
+    <w:tmpl w:val="676ADFF8"/>
+    <w:lvl w:ilvl="0" w:tplc="C9E4B93C">
+      <w:start w:val="1"/>
+      <w:numFmt w:val="decimal"/>
+      <w:lvlText w:val="%1."/>
+      <w:lvlJc w:val="left"/>
+      <w:pPr>
+        <w:ind w:left="720" w:hanging="360"/>
+      </w:pPr>
+      <w:rPr>
+        <w:rFonts w:hint="default"/>
+        <w:b/>
+        <w:bCs/>
+      </w:rPr>
+    </w:lvl>
+    <w:lvl w:ilvl="1" w:tplc="04090019" w:tentative="1">
+      <w:start w:val="1"/>
+      <w:numFmt w:val="lowerLetter"/>
+      <w:lvlText w:val="%2."/>
+      <w:lvlJc w:val="left"/>
+      <w:pPr>
+        <w:ind w:left="1440" w:hanging="360"/>
+      </w:pPr>
+    </w:lvl>
+    <w:lvl w:ilvl="2" w:tplc="0409001B" w:tentative="1">
+      <w:start w:val="1"/>
+      <w:numFmt w:val="lowerRoman"/>
+      <w:lvlText w:val="%3."/>
+      <w:lvlJc w:val="right"/>
+      <w:pPr>
+        <w:ind w:left="2160" w:hanging="180"/>
+      </w:pPr>
+    </w:lvl>
+    <w:lvl w:ilvl="3" w:tplc="0409000F" w:tentative="1">
+      <w:start w:val="1"/>
+      <w:numFmt w:val="decimal"/>
+      <w:lvlText w:val="%4."/>
+      <w:lvlJc w:val="left"/>
+      <w:pPr>
+        <w:ind w:left="2880" w:hanging="360"/>
+      </w:pPr>
+    </w:lvl>
+    <w:lvl w:ilvl="4" w:tplc="04090019" w:tentative="1">
+      <w:start w:val="1"/>
+      <w:numFmt w:val="lowerLetter"/>
+      <w:lvlText w:val="%5."/>
+      <w:lvlJc w:val="left"/>
+      <w:pPr>
+        <w:ind w:left="3600" w:hanging="360"/>
+      </w:pPr>
+    </w:lvl>
+    <w:lvl w:ilvl="5" w:tplc="0409001B" w:tentative="1">
+      <w:start w:val="1"/>
+      <w:numFmt w:val="lowerRoman"/>
+      <w:lvlText w:val="%6."/>
+      <w:lvlJc w:val="right"/>
+      <w:pPr>
+        <w:ind w:left="4320" w:hanging="180"/>
+      </w:pPr>
+    </w:lvl>
+    <w:lvl w:ilvl="6" w:tplc="0409000F" w:tentative="1">
+      <w:start w:val="1"/>
+      <w:numFmt w:val="decimal"/>
+      <w:lvlText w:val="%7."/>
+      <w:lvlJc w:val="left"/>
+      <w:pPr>
+        <w:ind w:left="5040" w:hanging="360"/>
+      </w:pPr>
+    </w:lvl>
+    <w:lvl w:ilvl="7" w:tplc="04090019" w:tentative="1">
+      <w:start w:val="1"/>
+      <w:numFmt w:val="lowerLetter"/>
+      <w:lvlText w:val="%8."/>
+      <w:lvlJc w:val="left"/>
+      <w:pPr>
+        <w:ind w:left="5760" w:hanging="360"/>
+      </w:pPr>
+    </w:lvl>
+    <w:lvl w:ilvl="8" w:tplc="0409001B" w:tentative="1">
+      <w:start w:val="1"/>
+      <w:numFmt w:val="lowerRoman"/>
+      <w:lvlText w:val="%9."/>
+      <w:lvlJc w:val="right"/>
+      <w:pPr>
+        <w:ind w:left="6480" w:hanging="180"/>
+      </w:pPr>
+    </w:lvl>
+  </w:abstractNum>
+  <w:abstractNum w:abstractNumId="33" w15:restartNumberingAfterBreak="0">
     <w:nsid w:val="459F36AA"/>
     <w:multiLevelType w:val="hybridMultilevel"/>
     <w:tmpl w:val="56E03CC6"/>
@@ -4144,7 +4772,7 @@
       </w:pPr>
     </w:lvl>
   </w:abstractNum>
-  <w:abstractNum w:abstractNumId="33" w15:restartNumberingAfterBreak="0">
+  <w:abstractNum w:abstractNumId="34" w15:restartNumberingAfterBreak="0">
     <w:nsid w:val="48496AF7"/>
     <w:multiLevelType w:val="hybridMultilevel"/>
     <w:tmpl w:val="4D922A76"/>
@@ -4235,7 +4863,7 @@
       </w:pPr>
     </w:lvl>
   </w:abstractNum>
-  <w:abstractNum w:abstractNumId="34" w15:restartNumberingAfterBreak="0">
+  <w:abstractNum w:abstractNumId="35" w15:restartNumberingAfterBreak="0">
     <w:nsid w:val="48A11BAE"/>
     <w:multiLevelType w:val="hybridMultilevel"/>
     <w:tmpl w:val="B4DCFA9C"/>
@@ -4326,7 +4954,7 @@
       </w:pPr>
     </w:lvl>
   </w:abstractNum>
-  <w:abstractNum w:abstractNumId="35" w15:restartNumberingAfterBreak="0">
+  <w:abstractNum w:abstractNumId="36" w15:restartNumberingAfterBreak="0">
     <w:nsid w:val="48ED6280"/>
     <w:multiLevelType w:val="hybridMultilevel"/>
     <w:tmpl w:val="D1FAFB3E"/>
@@ -4417,7 +5045,7 @@
       </w:pPr>
     </w:lvl>
   </w:abstractNum>
-  <w:abstractNum w:abstractNumId="36" w15:restartNumberingAfterBreak="0">
+  <w:abstractNum w:abstractNumId="37" w15:restartNumberingAfterBreak="0">
     <w:nsid w:val="4CC730F5"/>
     <w:multiLevelType w:val="hybridMultilevel"/>
     <w:tmpl w:val="F850A018"/>
@@ -4508,7 +5136,7 @@
       </w:pPr>
     </w:lvl>
   </w:abstractNum>
-  <w:abstractNum w:abstractNumId="37" w15:restartNumberingAfterBreak="0">
+  <w:abstractNum w:abstractNumId="38" w15:restartNumberingAfterBreak="0">
     <w:nsid w:val="521417C2"/>
     <w:multiLevelType w:val="hybridMultilevel"/>
     <w:tmpl w:val="F80A4E6A"/>
@@ -4599,7 +5227,7 @@
       </w:pPr>
     </w:lvl>
   </w:abstractNum>
-  <w:abstractNum w:abstractNumId="38" w15:restartNumberingAfterBreak="0">
+  <w:abstractNum w:abstractNumId="39" w15:restartNumberingAfterBreak="0">
     <w:nsid w:val="527C16C1"/>
     <w:multiLevelType w:val="hybridMultilevel"/>
     <w:tmpl w:val="0D083ED8"/>
@@ -4690,7 +5318,7 @@
       </w:pPr>
     </w:lvl>
   </w:abstractNum>
-  <w:abstractNum w:abstractNumId="39" w15:restartNumberingAfterBreak="0">
+  <w:abstractNum w:abstractNumId="40" w15:restartNumberingAfterBreak="0">
     <w:nsid w:val="5361753D"/>
     <w:multiLevelType w:val="hybridMultilevel"/>
     <w:tmpl w:val="1C180440"/>
@@ -4781,7 +5409,7 @@
       </w:pPr>
     </w:lvl>
   </w:abstractNum>
-  <w:abstractNum w:abstractNumId="40" w15:restartNumberingAfterBreak="0">
+  <w:abstractNum w:abstractNumId="41" w15:restartNumberingAfterBreak="0">
     <w:nsid w:val="54EA4B66"/>
     <w:multiLevelType w:val="hybridMultilevel"/>
     <w:tmpl w:val="F850A018"/>
@@ -4872,7 +5500,7 @@
       </w:pPr>
     </w:lvl>
   </w:abstractNum>
-  <w:abstractNum w:abstractNumId="41" w15:restartNumberingAfterBreak="0">
+  <w:abstractNum w:abstractNumId="42" w15:restartNumberingAfterBreak="0">
     <w:nsid w:val="553C1FF0"/>
     <w:multiLevelType w:val="hybridMultilevel"/>
     <w:tmpl w:val="88DCDE32"/>
@@ -4963,7 +5591,7 @@
       </w:pPr>
     </w:lvl>
   </w:abstractNum>
-  <w:abstractNum w:abstractNumId="42" w15:restartNumberingAfterBreak="0">
+  <w:abstractNum w:abstractNumId="43" w15:restartNumberingAfterBreak="0">
     <w:nsid w:val="59637C56"/>
     <w:multiLevelType w:val="hybridMultilevel"/>
     <w:tmpl w:val="8E98E1F4"/>
@@ -5054,7 +5682,7 @@
       </w:pPr>
     </w:lvl>
   </w:abstractNum>
-  <w:abstractNum w:abstractNumId="43" w15:restartNumberingAfterBreak="0">
+  <w:abstractNum w:abstractNumId="44" w15:restartNumberingAfterBreak="0">
     <w:nsid w:val="5ABD3F0C"/>
     <w:multiLevelType w:val="hybridMultilevel"/>
     <w:tmpl w:val="0D083ED8"/>
@@ -5145,7 +5773,7 @@
       </w:pPr>
     </w:lvl>
   </w:abstractNum>
-  <w:abstractNum w:abstractNumId="44" w15:restartNumberingAfterBreak="0">
+  <w:abstractNum w:abstractNumId="45" w15:restartNumberingAfterBreak="0">
     <w:nsid w:val="5C296028"/>
     <w:multiLevelType w:val="hybridMultilevel"/>
     <w:tmpl w:val="7BD4FC9A"/>
@@ -5236,7 +5864,7 @@
       </w:pPr>
     </w:lvl>
   </w:abstractNum>
-  <w:abstractNum w:abstractNumId="45" w15:restartNumberingAfterBreak="0">
+  <w:abstractNum w:abstractNumId="46" w15:restartNumberingAfterBreak="0">
     <w:nsid w:val="61FB1F63"/>
     <w:multiLevelType w:val="hybridMultilevel"/>
     <w:tmpl w:val="76446E82"/>
@@ -5327,7 +5955,7 @@
       </w:pPr>
     </w:lvl>
   </w:abstractNum>
-  <w:abstractNum w:abstractNumId="46" w15:restartNumberingAfterBreak="0">
+  <w:abstractNum w:abstractNumId="47" w15:restartNumberingAfterBreak="0">
     <w:nsid w:val="665B0C17"/>
     <w:multiLevelType w:val="hybridMultilevel"/>
     <w:tmpl w:val="E41ECE38"/>
@@ -5418,7 +6046,7 @@
       </w:pPr>
     </w:lvl>
   </w:abstractNum>
-  <w:abstractNum w:abstractNumId="47" w15:restartNumberingAfterBreak="0">
+  <w:abstractNum w:abstractNumId="48" w15:restartNumberingAfterBreak="0">
     <w:nsid w:val="69CF6FCE"/>
     <w:multiLevelType w:val="hybridMultilevel"/>
     <w:tmpl w:val="DA06A9BC"/>
@@ -5509,7 +6137,7 @@
       </w:pPr>
     </w:lvl>
   </w:abstractNum>
-  <w:abstractNum w:abstractNumId="48" w15:restartNumberingAfterBreak="0">
+  <w:abstractNum w:abstractNumId="49" w15:restartNumberingAfterBreak="0">
     <w:nsid w:val="6A132B91"/>
     <w:multiLevelType w:val="hybridMultilevel"/>
     <w:tmpl w:val="46F80D44"/>
@@ -5600,7 +6228,7 @@
       </w:pPr>
     </w:lvl>
   </w:abstractNum>
-  <w:abstractNum w:abstractNumId="49" w15:restartNumberingAfterBreak="0">
+  <w:abstractNum w:abstractNumId="50" w15:restartNumberingAfterBreak="0">
     <w:nsid w:val="6C124347"/>
     <w:multiLevelType w:val="hybridMultilevel"/>
     <w:tmpl w:val="553AF266"/>
@@ -5691,7 +6319,7 @@
       </w:pPr>
     </w:lvl>
   </w:abstractNum>
-  <w:abstractNum w:abstractNumId="50" w15:restartNumberingAfterBreak="0">
+  <w:abstractNum w:abstractNumId="51" w15:restartNumberingAfterBreak="0">
     <w:nsid w:val="6E406A49"/>
     <w:multiLevelType w:val="hybridMultilevel"/>
     <w:tmpl w:val="A412F620"/>
@@ -5782,7 +6410,7 @@
       </w:pPr>
     </w:lvl>
   </w:abstractNum>
-  <w:abstractNum w:abstractNumId="51" w15:restartNumberingAfterBreak="0">
+  <w:abstractNum w:abstractNumId="52" w15:restartNumberingAfterBreak="0">
     <w:nsid w:val="6E476064"/>
     <w:multiLevelType w:val="hybridMultilevel"/>
     <w:tmpl w:val="79A654AE"/>
@@ -5873,7 +6501,7 @@
       </w:pPr>
     </w:lvl>
   </w:abstractNum>
-  <w:abstractNum w:abstractNumId="52" w15:restartNumberingAfterBreak="0">
+  <w:abstractNum w:abstractNumId="53" w15:restartNumberingAfterBreak="0">
     <w:nsid w:val="70E007CF"/>
     <w:multiLevelType w:val="hybridMultilevel"/>
     <w:tmpl w:val="BD6EB238"/>
@@ -5964,7 +6592,7 @@
       </w:pPr>
     </w:lvl>
   </w:abstractNum>
-  <w:abstractNum w:abstractNumId="53" w15:restartNumberingAfterBreak="0">
+  <w:abstractNum w:abstractNumId="54" w15:restartNumberingAfterBreak="0">
     <w:nsid w:val="737057A0"/>
     <w:multiLevelType w:val="hybridMultilevel"/>
     <w:tmpl w:val="DD8AB5B8"/>
@@ -6055,7 +6683,7 @@
       </w:pPr>
     </w:lvl>
   </w:abstractNum>
-  <w:abstractNum w:abstractNumId="54" w15:restartNumberingAfterBreak="0">
+  <w:abstractNum w:abstractNumId="55" w15:restartNumberingAfterBreak="0">
     <w:nsid w:val="738D2DE7"/>
     <w:multiLevelType w:val="hybridMultilevel"/>
     <w:tmpl w:val="58786BB6"/>
@@ -6146,7 +6774,7 @@
       </w:pPr>
     </w:lvl>
   </w:abstractNum>
-  <w:abstractNum w:abstractNumId="55" w15:restartNumberingAfterBreak="0">
+  <w:abstractNum w:abstractNumId="56" w15:restartNumberingAfterBreak="0">
     <w:nsid w:val="73A562DA"/>
     <w:multiLevelType w:val="multilevel"/>
     <w:tmpl w:val="24345384"/>
@@ -6295,7 +6923,7 @@
       </w:rPr>
     </w:lvl>
   </w:abstractNum>
-  <w:abstractNum w:abstractNumId="56" w15:restartNumberingAfterBreak="0">
+  <w:abstractNum w:abstractNumId="57" w15:restartNumberingAfterBreak="0">
     <w:nsid w:val="763815A0"/>
     <w:multiLevelType w:val="hybridMultilevel"/>
     <w:tmpl w:val="B1CC564A"/>
@@ -6408,7 +7036,7 @@
       </w:rPr>
     </w:lvl>
   </w:abstractNum>
-  <w:abstractNum w:abstractNumId="57" w15:restartNumberingAfterBreak="0">
+  <w:abstractNum w:abstractNumId="58" w15:restartNumberingAfterBreak="0">
     <w:nsid w:val="764F123B"/>
     <w:multiLevelType w:val="hybridMultilevel"/>
     <w:tmpl w:val="8436B4E8"/>
@@ -6499,7 +7127,7 @@
       </w:pPr>
     </w:lvl>
   </w:abstractNum>
-  <w:abstractNum w:abstractNumId="58" w15:restartNumberingAfterBreak="0">
+  <w:abstractNum w:abstractNumId="59" w15:restartNumberingAfterBreak="0">
     <w:nsid w:val="7865178A"/>
     <w:multiLevelType w:val="hybridMultilevel"/>
     <w:tmpl w:val="3C0AABBA"/>
@@ -6590,7 +7218,7 @@
       </w:pPr>
     </w:lvl>
   </w:abstractNum>
-  <w:abstractNum w:abstractNumId="59" w15:restartNumberingAfterBreak="0">
+  <w:abstractNum w:abstractNumId="60" w15:restartNumberingAfterBreak="0">
     <w:nsid w:val="7EAC4ECA"/>
     <w:multiLevelType w:val="hybridMultilevel"/>
     <w:tmpl w:val="1FC8BDB0"/>
@@ -6682,184 +7310,187 @@
     </w:lvl>
   </w:abstractNum>
   <w:num w:numId="1" w16cid:durableId="1617177073">
-    <w:abstractNumId w:val="3"/>
+    <w:abstractNumId w:val="4"/>
   </w:num>
   <w:num w:numId="2" w16cid:durableId="735859262">
-    <w:abstractNumId w:val="41"/>
+    <w:abstractNumId w:val="42"/>
   </w:num>
   <w:num w:numId="3" w16cid:durableId="490877306">
+    <w:abstractNumId w:val="9"/>
+  </w:num>
+  <w:num w:numId="4" w16cid:durableId="1078138283">
+    <w:abstractNumId w:val="10"/>
+  </w:num>
+  <w:num w:numId="5" w16cid:durableId="344745916">
+    <w:abstractNumId w:val="60"/>
+  </w:num>
+  <w:num w:numId="6" w16cid:durableId="761145528">
+    <w:abstractNumId w:val="43"/>
+  </w:num>
+  <w:num w:numId="7" w16cid:durableId="461385821">
+    <w:abstractNumId w:val="5"/>
+  </w:num>
+  <w:num w:numId="8" w16cid:durableId="662054473">
+    <w:abstractNumId w:val="29"/>
+  </w:num>
+  <w:num w:numId="9" w16cid:durableId="226844652">
+    <w:abstractNumId w:val="27"/>
+  </w:num>
+  <w:num w:numId="10" w16cid:durableId="755713836">
+    <w:abstractNumId w:val="50"/>
+  </w:num>
+  <w:num w:numId="11" w16cid:durableId="1434472873">
+    <w:abstractNumId w:val="52"/>
+  </w:num>
+  <w:num w:numId="12" w16cid:durableId="119498584">
     <w:abstractNumId w:val="8"/>
   </w:num>
-  <w:num w:numId="4" w16cid:durableId="1078138283">
-    <w:abstractNumId w:val="9"/>
+  <w:num w:numId="13" w16cid:durableId="216479992">
+    <w:abstractNumId w:val="47"/>
   </w:num>
-  <w:num w:numId="5" w16cid:durableId="344745916">
-    <w:abstractNumId w:val="59"/>
+  <w:num w:numId="14" w16cid:durableId="86386858">
+    <w:abstractNumId w:val="23"/>
   </w:num>
-  <w:num w:numId="6" w16cid:durableId="761145528">
-    <w:abstractNumId w:val="42"/>
+  <w:num w:numId="15" w16cid:durableId="926036091">
+    <w:abstractNumId w:val="48"/>
   </w:num>
-  <w:num w:numId="7" w16cid:durableId="461385821">
-    <w:abstractNumId w:val="4"/>
-  </w:num>
-  <w:num w:numId="8" w16cid:durableId="662054473">
-    <w:abstractNumId w:val="28"/>
-  </w:num>
-  <w:num w:numId="9" w16cid:durableId="226844652">
-    <w:abstractNumId w:val="26"/>
-  </w:num>
-  <w:num w:numId="10" w16cid:durableId="755713836">
+  <w:num w:numId="16" w16cid:durableId="1577789073">
     <w:abstractNumId w:val="49"/>
   </w:num>
-  <w:num w:numId="11" w16cid:durableId="1434472873">
-    <w:abstractNumId w:val="51"/>
+  <w:num w:numId="17" w16cid:durableId="1885824190">
+    <w:abstractNumId w:val="19"/>
   </w:num>
-  <w:num w:numId="12" w16cid:durableId="119498584">
-    <w:abstractNumId w:val="7"/>
+  <w:num w:numId="18" w16cid:durableId="415594861">
+    <w:abstractNumId w:val="20"/>
   </w:num>
-  <w:num w:numId="13" w16cid:durableId="216479992">
-    <w:abstractNumId w:val="46"/>
+  <w:num w:numId="19" w16cid:durableId="1340698895">
+    <w:abstractNumId w:val="25"/>
   </w:num>
-  <w:num w:numId="14" w16cid:durableId="86386858">
-    <w:abstractNumId w:val="22"/>
+  <w:num w:numId="20" w16cid:durableId="85158856">
+    <w:abstractNumId w:val="58"/>
   </w:num>
-  <w:num w:numId="15" w16cid:durableId="926036091">
-    <w:abstractNumId w:val="47"/>
+  <w:num w:numId="21" w16cid:durableId="1577206048">
+    <w:abstractNumId w:val="30"/>
   </w:num>
-  <w:num w:numId="16" w16cid:durableId="1577789073">
-    <w:abstractNumId w:val="48"/>
+  <w:num w:numId="22" w16cid:durableId="312486938">
+    <w:abstractNumId w:val="14"/>
   </w:num>
-  <w:num w:numId="17" w16cid:durableId="1885824190">
+  <w:num w:numId="23" w16cid:durableId="1704286364">
+    <w:abstractNumId w:val="31"/>
+  </w:num>
+  <w:num w:numId="24" w16cid:durableId="99838032">
+    <w:abstractNumId w:val="32"/>
+  </w:num>
+  <w:num w:numId="25" w16cid:durableId="1207176794">
     <w:abstractNumId w:val="18"/>
   </w:num>
-  <w:num w:numId="18" w16cid:durableId="415594861">
-    <w:abstractNumId w:val="19"/>
-  </w:num>
-  <w:num w:numId="19" w16cid:durableId="1340698895">
-    <w:abstractNumId w:val="24"/>
-  </w:num>
-  <w:num w:numId="20" w16cid:durableId="85158856">
-    <w:abstractNumId w:val="57"/>
-  </w:num>
-  <w:num w:numId="21" w16cid:durableId="1577206048">
-    <w:abstractNumId w:val="29"/>
-  </w:num>
-  <w:num w:numId="22" w16cid:durableId="312486938">
-    <w:abstractNumId w:val="13"/>
-  </w:num>
-  <w:num w:numId="23" w16cid:durableId="1704286364">
-    <w:abstractNumId w:val="30"/>
-  </w:num>
-  <w:num w:numId="24" w16cid:durableId="99838032">
-    <w:abstractNumId w:val="31"/>
-  </w:num>
-  <w:num w:numId="25" w16cid:durableId="1207176794">
-    <w:abstractNumId w:val="17"/>
-  </w:num>
   <w:num w:numId="26" w16cid:durableId="1725252598">
-    <w:abstractNumId w:val="34"/>
+    <w:abstractNumId w:val="35"/>
   </w:num>
   <w:num w:numId="27" w16cid:durableId="895240811">
-    <w:abstractNumId w:val="36"/>
+    <w:abstractNumId w:val="37"/>
   </w:num>
   <w:num w:numId="28" w16cid:durableId="1097213367">
-    <w:abstractNumId w:val="53"/>
+    <w:abstractNumId w:val="54"/>
   </w:num>
   <w:num w:numId="29" w16cid:durableId="1809666437">
-    <w:abstractNumId w:val="23"/>
+    <w:abstractNumId w:val="24"/>
   </w:num>
   <w:num w:numId="30" w16cid:durableId="277688315">
     <w:abstractNumId w:val="0"/>
   </w:num>
   <w:num w:numId="31" w16cid:durableId="657225890">
-    <w:abstractNumId w:val="2"/>
+    <w:abstractNumId w:val="3"/>
   </w:num>
   <w:num w:numId="32" w16cid:durableId="448816871">
-    <w:abstractNumId w:val="10"/>
+    <w:abstractNumId w:val="11"/>
   </w:num>
   <w:num w:numId="33" w16cid:durableId="168260106">
-    <w:abstractNumId w:val="15"/>
+    <w:abstractNumId w:val="16"/>
   </w:num>
   <w:num w:numId="34" w16cid:durableId="1200315286">
+    <w:abstractNumId w:val="46"/>
+  </w:num>
+  <w:num w:numId="35" w16cid:durableId="1586375925">
+    <w:abstractNumId w:val="41"/>
+  </w:num>
+  <w:num w:numId="36" w16cid:durableId="1235625124">
+    <w:abstractNumId w:val="6"/>
+  </w:num>
+  <w:num w:numId="37" w16cid:durableId="667682272">
+    <w:abstractNumId w:val="21"/>
+  </w:num>
+  <w:num w:numId="38" w16cid:durableId="1105468589">
     <w:abstractNumId w:val="45"/>
   </w:num>
-  <w:num w:numId="35" w16cid:durableId="1586375925">
-    <w:abstractNumId w:val="40"/>
+  <w:num w:numId="39" w16cid:durableId="443620104">
+    <w:abstractNumId w:val="33"/>
   </w:num>
-  <w:num w:numId="36" w16cid:durableId="1235625124">
-    <w:abstractNumId w:val="5"/>
-  </w:num>
-  <w:num w:numId="37" w16cid:durableId="667682272">
-    <w:abstractNumId w:val="20"/>
-  </w:num>
-  <w:num w:numId="38" w16cid:durableId="1105468589">
+  <w:num w:numId="40" w16cid:durableId="1022589771">
     <w:abstractNumId w:val="44"/>
   </w:num>
-  <w:num w:numId="39" w16cid:durableId="443620104">
-    <w:abstractNumId w:val="32"/>
-  </w:num>
-  <w:num w:numId="40" w16cid:durableId="1022589771">
-    <w:abstractNumId w:val="43"/>
-  </w:num>
   <w:num w:numId="41" w16cid:durableId="309794429">
-    <w:abstractNumId w:val="16"/>
+    <w:abstractNumId w:val="17"/>
   </w:num>
   <w:num w:numId="42" w16cid:durableId="1642347823">
+    <w:abstractNumId w:val="13"/>
+  </w:num>
+  <w:num w:numId="43" w16cid:durableId="1312754285">
+    <w:abstractNumId w:val="59"/>
+  </w:num>
+  <w:num w:numId="44" w16cid:durableId="838540056">
+    <w:abstractNumId w:val="39"/>
+  </w:num>
+  <w:num w:numId="45" w16cid:durableId="961762492">
     <w:abstractNumId w:val="12"/>
   </w:num>
-  <w:num w:numId="43" w16cid:durableId="1312754285">
-    <w:abstractNumId w:val="58"/>
-  </w:num>
-  <w:num w:numId="44" w16cid:durableId="838540056">
-    <w:abstractNumId w:val="38"/>
-  </w:num>
-  <w:num w:numId="45" w16cid:durableId="961762492">
-    <w:abstractNumId w:val="11"/>
-  </w:num>
   <w:num w:numId="46" w16cid:durableId="2037191562">
-    <w:abstractNumId w:val="33"/>
+    <w:abstractNumId w:val="34"/>
   </w:num>
   <w:num w:numId="47" w16cid:durableId="2017463957">
-    <w:abstractNumId w:val="25"/>
+    <w:abstractNumId w:val="26"/>
   </w:num>
   <w:num w:numId="48" w16cid:durableId="1476098496">
-    <w:abstractNumId w:val="21"/>
+    <w:abstractNumId w:val="22"/>
   </w:num>
   <w:num w:numId="49" w16cid:durableId="797377445">
     <w:abstractNumId w:val="1"/>
   </w:num>
   <w:num w:numId="50" w16cid:durableId="2098668142">
-    <w:abstractNumId w:val="37"/>
+    <w:abstractNumId w:val="38"/>
   </w:num>
   <w:num w:numId="51" w16cid:durableId="676076946">
-    <w:abstractNumId w:val="54"/>
+    <w:abstractNumId w:val="55"/>
   </w:num>
   <w:num w:numId="52" w16cid:durableId="116921637">
-    <w:abstractNumId w:val="35"/>
+    <w:abstractNumId w:val="36"/>
   </w:num>
   <w:num w:numId="53" w16cid:durableId="1619483073">
-    <w:abstractNumId w:val="14"/>
+    <w:abstractNumId w:val="15"/>
   </w:num>
   <w:num w:numId="54" w16cid:durableId="1599437091">
+    <w:abstractNumId w:val="57"/>
+  </w:num>
+  <w:num w:numId="55" w16cid:durableId="203910095">
+    <w:abstractNumId w:val="40"/>
+  </w:num>
+  <w:num w:numId="56" w16cid:durableId="579363030">
+    <w:abstractNumId w:val="51"/>
+  </w:num>
+  <w:num w:numId="57" w16cid:durableId="1827164470">
+    <w:abstractNumId w:val="53"/>
+  </w:num>
+  <w:num w:numId="58" w16cid:durableId="1579752518">
+    <w:abstractNumId w:val="7"/>
+  </w:num>
+  <w:num w:numId="59" w16cid:durableId="1880390723">
     <w:abstractNumId w:val="56"/>
   </w:num>
-  <w:num w:numId="55" w16cid:durableId="203910095">
-    <w:abstractNumId w:val="39"/>
+  <w:num w:numId="60" w16cid:durableId="1571302829">
+    <w:abstractNumId w:val="28"/>
   </w:num>
-  <w:num w:numId="56" w16cid:durableId="579363030">
-    <w:abstractNumId w:val="50"/>
-  </w:num>
-  <w:num w:numId="57" w16cid:durableId="1827164470">
-    <w:abstractNumId w:val="52"/>
-  </w:num>
-  <w:num w:numId="58" w16cid:durableId="1579752518">
-    <w:abstractNumId w:val="6"/>
-  </w:num>
-  <w:num w:numId="59" w16cid:durableId="1880390723">
-    <w:abstractNumId w:val="55"/>
-  </w:num>
-  <w:num w:numId="60" w16cid:durableId="1571302829">
-    <w:abstractNumId w:val="27"/>
+  <w:num w:numId="61" w16cid:durableId="365377116">
+    <w:abstractNumId w:val="2"/>
   </w:num>
 </w:numbering>
 </file>

</xml_diff>